<commit_message>
renaming of growth stages
</commit_message>
<xml_diff>
--- a/docs/GreMaES.docx
+++ b/docs/GreMaES.docx
@@ -199,6 +199,7 @@
           <w:szCs w:val="108"/>
         </w:rPr>
       </w:pPr>
+      <w:proofErr w:type="spellStart"/>
       <w:r>
         <w:rPr>
           <w:rFonts w:ascii="Times New Roman" w:hAnsi="Times New Roman" w:cs="Times New Roman"/>
@@ -211,6 +212,7 @@
         </w:rPr>
         <w:t>GreMaES</w:t>
       </w:r>
+      <w:proofErr w:type="spellEnd"/>
     </w:p>
     <w:p>
       <w:pPr>
@@ -2115,7 +2117,19 @@
         <w:t xml:space="preserve">Plants </w:t>
       </w:r>
       <w:r>
-        <w:t xml:space="preserve">are controlled through sensors that </w:t>
+        <w:t xml:space="preserve">are controlled </w:t>
+      </w:r>
+      <w:r>
+        <w:t>by</w:t>
+      </w:r>
+      <w:r>
+        <w:t xml:space="preserve"> sensors</w:t>
+      </w:r>
+      <w:r>
+        <w:t xml:space="preserve"> devices</w:t>
+      </w:r>
+      <w:r>
+        <w:t xml:space="preserve"> that </w:t>
       </w:r>
       <w:r>
         <w:t>perform</w:t>
@@ -2168,43 +2182,80 @@
       <w:r>
         <w:t xml:space="preserve"> </w:t>
       </w:r>
-    </w:p>
-    <w:p>
-      <w:r>
-        <w:t>All the sensors’ readings are simulated and provided to the system as sampling</w:t>
+      <w:r>
+        <w:t>All the readings are</w:t>
+      </w:r>
+      <w:r>
+        <w:t xml:space="preserve"> </w:t>
+      </w:r>
+      <w:r>
+        <w:t xml:space="preserve"> simulated</w:t>
+      </w:r>
+      <w:r>
+        <w:t xml:space="preserve"> </w:t>
+      </w:r>
+      <w:r>
+        <w:t xml:space="preserve">through </w:t>
+      </w:r>
+      <w:r>
+        <w:t>a simple random sampling strategy</w:t>
+      </w:r>
+      <w:r>
+        <w:t xml:space="preserve"> </w:t>
+      </w:r>
+      <w:r>
+        <w:t>performed with timed cadence</w:t>
+      </w:r>
+      <w:r>
+        <w:t>.</w:t>
+      </w:r>
+    </w:p>
+    <w:p>
+      <w:pPr>
+        <w:spacing w:line="259" w:lineRule="auto"/>
+        <w:ind w:left="0"/>
+        <w:jc w:val="left"/>
+      </w:pPr>
+      <w:r>
+        <w:br w:type="page"/>
+      </w:r>
+    </w:p>
+    <w:p>
+      <w:pPr>
+        <w:pStyle w:val="Titolo1"/>
+      </w:pPr>
+      <w:r>
+        <w:lastRenderedPageBreak/>
+        <w:t>Domain</w:t>
+      </w:r>
+    </w:p>
+    <w:p>
+      <w:r>
+        <w:t>P</w:t>
+      </w:r>
+      <w:r>
+        <w:t xml:space="preserve">lants </w:t>
+      </w:r>
+      <w:r>
+        <w:t>problems</w:t>
+      </w:r>
+      <w:r>
+        <w:t xml:space="preserve"> </w:t>
+      </w:r>
+      <w:r>
+        <w:t>are grouped in three main categories: abiotic disorders, biotic</w:t>
+      </w:r>
+      <w:r>
+        <w:t xml:space="preserve"> </w:t>
+      </w:r>
+      <w:proofErr w:type="gramStart"/>
+      <w:r>
+        <w:t>disease</w:t>
       </w:r>
       <w:r>
         <w:t>s</w:t>
       </w:r>
-      <w:r>
-        <w:t xml:space="preserve"> over </w:t>
-      </w:r>
-      <w:r>
-        <w:t>time.</w:t>
-      </w:r>
-    </w:p>
-    <w:p>
-      <w:r>
-        <w:t>P</w:t>
-      </w:r>
-      <w:r>
-        <w:t xml:space="preserve">lants </w:t>
-      </w:r>
-      <w:r>
-        <w:t>problems</w:t>
-      </w:r>
-      <w:r>
-        <w:t xml:space="preserve"> </w:t>
-      </w:r>
-      <w:r>
-        <w:t>are grouped in three main categories: abiotic disorders, biotic</w:t>
-      </w:r>
-      <w:r>
-        <w:t xml:space="preserve"> disease</w:t>
-      </w:r>
-      <w:r>
-        <w:t>s</w:t>
-      </w:r>
+      <w:proofErr w:type="gramEnd"/>
       <w:r>
         <w:t xml:space="preserve"> and pest problems.</w:t>
       </w:r>
@@ -2365,122 +2416,246 @@
           <w:b/>
           <w:bCs/>
         </w:rPr>
-        <w:t>plant</w:t>
-      </w:r>
-      <w:r>
-        <w:t xml:space="preserve"> is </w:t>
-      </w:r>
-      <w:r>
-        <w:t>characterized</w:t>
-      </w:r>
-      <w:r>
-        <w:t xml:space="preserve"> by</w:t>
-      </w:r>
-      <w:r>
-        <w:t>:</w:t>
-      </w:r>
-    </w:p>
-    <w:p>
-      <w:pPr>
-        <w:pStyle w:val="Paragrafoelenco"/>
-        <w:numPr>
-          <w:ilvl w:val="0"/>
-          <w:numId w:val="11"/>
-        </w:numPr>
-      </w:pPr>
-      <w:r>
-        <w:t>name</w:t>
-      </w:r>
-    </w:p>
-    <w:p>
-      <w:pPr>
-        <w:pStyle w:val="Paragrafoelenco"/>
-        <w:numPr>
-          <w:ilvl w:val="0"/>
-          <w:numId w:val="11"/>
-        </w:numPr>
-      </w:pPr>
-      <w:r>
-        <w:t>species</w:t>
-      </w:r>
-      <w:r>
-        <w:t xml:space="preserve"> </w:t>
-      </w:r>
-    </w:p>
-    <w:p>
-      <w:pPr>
-        <w:pStyle w:val="Paragrafoelenco"/>
-        <w:numPr>
-          <w:ilvl w:val="1"/>
-          <w:numId w:val="11"/>
-        </w:numPr>
-      </w:pPr>
-      <w:r>
-        <w:t>t</w:t>
-      </w:r>
-      <w:r>
-        <w:t>emperature</w:t>
-      </w:r>
-      <w:r>
-        <w:t xml:space="preserve"> range</w:t>
-      </w:r>
-    </w:p>
-    <w:p>
-      <w:pPr>
-        <w:pStyle w:val="Paragrafoelenco"/>
-        <w:numPr>
-          <w:ilvl w:val="0"/>
-          <w:numId w:val="11"/>
-        </w:numPr>
-      </w:pPr>
-      <w:r>
-        <w:t>stage</w:t>
-      </w:r>
-    </w:p>
-    <w:p>
-      <w:pPr>
-        <w:pStyle w:val="Paragrafoelenco"/>
-        <w:numPr>
-          <w:ilvl w:val="1"/>
-          <w:numId w:val="11"/>
-        </w:numPr>
-      </w:pPr>
-      <w:r>
-        <w:t>humidit</w:t>
-      </w:r>
-      <w:r>
-        <w:t>y</w:t>
-      </w:r>
-      <w:r>
-        <w:t xml:space="preserve"> range</w:t>
-      </w:r>
-    </w:p>
-    <w:p>
-      <w:pPr>
-        <w:pStyle w:val="Paragrafoelenco"/>
-        <w:numPr>
-          <w:ilvl w:val="0"/>
-          <w:numId w:val="11"/>
-        </w:numPr>
-      </w:pPr>
-      <w:r>
-        <w:t>health status</w:t>
-      </w:r>
-    </w:p>
-    <w:p>
-      <w:pPr>
-        <w:pStyle w:val="Paragrafoelenco"/>
-        <w:numPr>
-          <w:ilvl w:val="0"/>
-          <w:numId w:val="10"/>
-        </w:numPr>
-      </w:pPr>
+        <w:t>p</w:t>
+      </w:r>
       <w:r>
         <w:rPr>
           <w:b/>
           <w:bCs/>
         </w:rPr>
-        <w:t>D</w:t>
+        <w:t>lant</w:t>
+      </w:r>
+      <w:r>
+        <w:t xml:space="preserve"> is characterized by</w:t>
+      </w:r>
+      <w:r>
+        <w:t>:</w:t>
+      </w:r>
+    </w:p>
+    <w:p>
+      <w:pPr>
+        <w:pStyle w:val="Paragrafoelenco"/>
+        <w:numPr>
+          <w:ilvl w:val="1"/>
+          <w:numId w:val="10"/>
+        </w:numPr>
+        <w:ind w:left="1077" w:hanging="357"/>
+      </w:pPr>
+      <w:r>
+        <w:t>name</w:t>
+      </w:r>
+    </w:p>
+    <w:p>
+      <w:pPr>
+        <w:pStyle w:val="Paragrafoelenco"/>
+        <w:numPr>
+          <w:ilvl w:val="1"/>
+          <w:numId w:val="10"/>
+        </w:numPr>
+        <w:ind w:left="1077" w:hanging="357"/>
+      </w:pPr>
+      <w:r>
+        <w:t>species</w:t>
+      </w:r>
+      <w:r>
+        <w:t xml:space="preserve"> </w:t>
+      </w:r>
+    </w:p>
+    <w:p>
+      <w:pPr>
+        <w:pStyle w:val="Paragrafoelenco"/>
+        <w:numPr>
+          <w:ilvl w:val="1"/>
+          <w:numId w:val="10"/>
+        </w:numPr>
+        <w:ind w:left="1077" w:hanging="357"/>
+      </w:pPr>
+      <w:r>
+        <w:t>stage</w:t>
+      </w:r>
+    </w:p>
+    <w:p>
+      <w:pPr>
+        <w:pStyle w:val="Paragrafoelenco"/>
+        <w:numPr>
+          <w:ilvl w:val="1"/>
+          <w:numId w:val="10"/>
+        </w:numPr>
+        <w:ind w:left="1077" w:hanging="357"/>
+      </w:pPr>
+      <w:r>
+        <w:t>health status</w:t>
+      </w:r>
+    </w:p>
+    <w:p>
+      <w:pPr>
+        <w:pStyle w:val="Paragrafoelenco"/>
+        <w:numPr>
+          <w:ilvl w:val="1"/>
+          <w:numId w:val="10"/>
+        </w:numPr>
+        <w:ind w:left="1077" w:hanging="357"/>
+      </w:pPr>
+      <w:r>
+        <w:t>sensor devices</w:t>
+      </w:r>
+    </w:p>
+    <w:p>
+      <w:pPr>
+        <w:pStyle w:val="Paragrafoelenco"/>
+        <w:numPr>
+          <w:ilvl w:val="1"/>
+          <w:numId w:val="10"/>
+        </w:numPr>
+        <w:ind w:left="1077" w:hanging="357"/>
+      </w:pPr>
+      <w:r>
+        <w:t>actuator devices</w:t>
+      </w:r>
+    </w:p>
+    <w:p>
+      <w:pPr>
+        <w:pStyle w:val="Paragrafoelenco"/>
+        <w:numPr>
+          <w:ilvl w:val="0"/>
+          <w:numId w:val="10"/>
+        </w:numPr>
+        <w:rPr>
+          <w:b/>
+          <w:bCs/>
+        </w:rPr>
+      </w:pPr>
+      <w:r>
+        <w:rPr>
+          <w:b/>
+          <w:bCs/>
+        </w:rPr>
+        <w:t>Species</w:t>
+      </w:r>
+      <w:r>
+        <w:rPr>
+          <w:b/>
+          <w:bCs/>
+        </w:rPr>
+        <w:t xml:space="preserve"> </w:t>
+      </w:r>
+      <w:r>
+        <w:t>have</w:t>
+      </w:r>
+      <w:r>
+        <w:t>:</w:t>
+      </w:r>
+    </w:p>
+    <w:p>
+      <w:pPr>
+        <w:pStyle w:val="Paragrafoelenco"/>
+        <w:numPr>
+          <w:ilvl w:val="1"/>
+          <w:numId w:val="10"/>
+        </w:numPr>
+        <w:ind w:left="1077" w:hanging="357"/>
+      </w:pPr>
+      <w:r>
+        <w:t>name</w:t>
+      </w:r>
+    </w:p>
+    <w:p>
+      <w:pPr>
+        <w:pStyle w:val="Paragrafoelenco"/>
+        <w:numPr>
+          <w:ilvl w:val="1"/>
+          <w:numId w:val="10"/>
+        </w:numPr>
+        <w:ind w:left="1077" w:hanging="357"/>
+      </w:pPr>
+      <w:r>
+        <w:t>temperature range</w:t>
+      </w:r>
+    </w:p>
+    <w:p>
+      <w:pPr>
+        <w:pStyle w:val="Paragrafoelenco"/>
+        <w:numPr>
+          <w:ilvl w:val="0"/>
+          <w:numId w:val="10"/>
+        </w:numPr>
+        <w:rPr>
+          <w:b/>
+          <w:bCs/>
+        </w:rPr>
+      </w:pPr>
+      <w:r>
+        <w:rPr>
+          <w:b/>
+          <w:bCs/>
+        </w:rPr>
+        <w:t>Stages</w:t>
+      </w:r>
+      <w:r>
+        <w:t xml:space="preserve"> denotate the growing stage</w:t>
+      </w:r>
+      <w:r>
+        <w:rPr>
+          <w:b/>
+          <w:bCs/>
+        </w:rPr>
+        <w:t>:</w:t>
+      </w:r>
+    </w:p>
+    <w:p>
+      <w:pPr>
+        <w:pStyle w:val="Paragrafoelenco"/>
+        <w:numPr>
+          <w:ilvl w:val="1"/>
+          <w:numId w:val="10"/>
+        </w:numPr>
+        <w:ind w:left="1077" w:hanging="357"/>
+      </w:pPr>
+      <w:r>
+        <w:t>identifier</w:t>
+      </w:r>
+    </w:p>
+    <w:p>
+      <w:pPr>
+        <w:pStyle w:val="Paragrafoelenco"/>
+        <w:numPr>
+          <w:ilvl w:val="1"/>
+          <w:numId w:val="10"/>
+        </w:numPr>
+        <w:ind w:left="1077" w:hanging="357"/>
+      </w:pPr>
+      <w:r>
+        <w:t>humidity range</w:t>
+      </w:r>
+    </w:p>
+    <w:p>
+      <w:pPr>
+        <w:pStyle w:val="Paragrafoelenco"/>
+        <w:numPr>
+          <w:ilvl w:val="0"/>
+          <w:numId w:val="10"/>
+        </w:numPr>
+      </w:pPr>
+      <w:r>
+        <w:rPr>
+          <w:b/>
+          <w:bCs/>
+        </w:rPr>
+        <w:t>S</w:t>
+      </w:r>
+      <w:r>
+        <w:rPr>
+          <w:b/>
+          <w:bCs/>
+        </w:rPr>
+        <w:t xml:space="preserve">ensor </w:t>
+      </w:r>
+      <w:r>
+        <w:rPr>
+          <w:b/>
+          <w:bCs/>
+        </w:rPr>
+        <w:t>d</w:t>
       </w:r>
       <w:r>
         <w:rPr>
@@ -2493,18 +2668,45 @@
         <w:t xml:space="preserve"> </w:t>
       </w:r>
       <w:r>
-        <w:t xml:space="preserve">monitor and </w:t>
-      </w:r>
-      <w:r>
-        <w:t>control the environment</w:t>
-      </w:r>
-    </w:p>
-    <w:p>
-      <w:pPr>
-        <w:pStyle w:val="Paragrafoelenco"/>
-        <w:numPr>
-          <w:ilvl w:val="0"/>
-          <w:numId w:val="11"/>
+        <w:t xml:space="preserve">perform readings of the </w:t>
+      </w:r>
+      <w:r>
+        <w:t>environment</w:t>
+      </w:r>
+      <w:r>
+        <w:t xml:space="preserve"> properties</w:t>
+      </w:r>
+    </w:p>
+    <w:p>
+      <w:pPr>
+        <w:pStyle w:val="Paragrafoelenco"/>
+        <w:numPr>
+          <w:ilvl w:val="1"/>
+          <w:numId w:val="10"/>
+        </w:numPr>
+      </w:pPr>
+      <w:r>
+        <w:t>identifier</w:t>
+      </w:r>
+    </w:p>
+    <w:p>
+      <w:pPr>
+        <w:pStyle w:val="Paragrafoelenco"/>
+        <w:numPr>
+          <w:ilvl w:val="1"/>
+          <w:numId w:val="10"/>
+        </w:numPr>
+      </w:pPr>
+      <w:r>
+        <w:t>metric</w:t>
+      </w:r>
+    </w:p>
+    <w:p>
+      <w:pPr>
+        <w:pStyle w:val="Paragrafoelenco"/>
+        <w:numPr>
+          <w:ilvl w:val="1"/>
+          <w:numId w:val="10"/>
         </w:numPr>
       </w:pPr>
       <w:r>
@@ -2518,199 +2720,40 @@
       <w:pPr>
         <w:pStyle w:val="Paragrafoelenco"/>
         <w:numPr>
-          <w:ilvl w:val="1"/>
-          <w:numId w:val="11"/>
-        </w:numPr>
-      </w:pPr>
-      <w:r>
-        <w:t>thermometer</w:t>
-      </w:r>
-      <w:r>
-        <w:t xml:space="preserve"> (-5 – 40 °C)</w:t>
-      </w:r>
-    </w:p>
-    <w:p>
-      <w:pPr>
-        <w:pStyle w:val="Paragrafoelenco"/>
-        <w:numPr>
-          <w:ilvl w:val="1"/>
-          <w:numId w:val="11"/>
-        </w:numPr>
-      </w:pPr>
-      <w:r>
-        <w:t>hygrometer</w:t>
-      </w:r>
-      <w:r>
-        <w:t xml:space="preserve"> (0 – 100 %)</w:t>
-      </w:r>
-    </w:p>
-    <w:p>
-      <w:pPr>
-        <w:pStyle w:val="Paragrafoelenco"/>
-        <w:numPr>
-          <w:ilvl w:val="1"/>
-          <w:numId w:val="11"/>
-        </w:numPr>
-      </w:pPr>
-      <w:r>
-        <w:t>image captioning</w:t>
-      </w:r>
-      <w:r>
-        <w:t xml:space="preserve"> module</w:t>
-      </w:r>
-      <w:r>
-        <w:t xml:space="preserve"> (returns </w:t>
-      </w:r>
-      <w:r>
-        <w:t xml:space="preserve">simulated </w:t>
-      </w:r>
-      <w:r>
-        <w:t>textual descriptions of snapshots)</w:t>
-      </w:r>
-    </w:p>
-    <w:p>
-      <w:pPr>
-        <w:pStyle w:val="Paragrafoelenco"/>
-        <w:numPr>
-          <w:ilvl w:val="0"/>
-          <w:numId w:val="11"/>
-        </w:numPr>
-      </w:pPr>
-      <w:r>
-        <w:t>actuator</w:t>
-      </w:r>
-      <w:r>
-        <w:t xml:space="preserve"> devices</w:t>
-      </w:r>
-    </w:p>
-    <w:p>
-      <w:pPr>
-        <w:pStyle w:val="Paragrafoelenco"/>
-        <w:numPr>
-          <w:ilvl w:val="1"/>
-          <w:numId w:val="11"/>
-        </w:numPr>
-      </w:pPr>
-      <w:r>
-        <w:t>thermostat</w:t>
-      </w:r>
-    </w:p>
-    <w:p>
-      <w:pPr>
-        <w:pStyle w:val="Paragrafoelenco"/>
-        <w:numPr>
-          <w:ilvl w:val="1"/>
-          <w:numId w:val="11"/>
-        </w:numPr>
-      </w:pPr>
-      <w:r>
-        <w:t>watering system</w:t>
-      </w:r>
-    </w:p>
-    <w:p>
-      <w:pPr>
-        <w:pStyle w:val="Paragrafoelenco"/>
-        <w:numPr>
-          <w:ilvl w:val="1"/>
-          <w:numId w:val="11"/>
-        </w:numPr>
-      </w:pPr>
-      <w:r>
-        <w:t>fan</w:t>
-      </w:r>
-    </w:p>
-    <w:p>
-      <w:pPr>
-        <w:pStyle w:val="Paragrafoelenco"/>
-        <w:numPr>
           <w:ilvl w:val="0"/>
           <w:numId w:val="10"/>
         </w:numPr>
-      </w:pPr>
-      <w:r>
         <w:rPr>
           <w:b/>
           <w:bCs/>
         </w:rPr>
-        <w:t>Health issues</w:t>
-      </w:r>
-      <w:r>
-        <w:t xml:space="preserve"> may affect </w:t>
-      </w:r>
-      <w:r>
-        <w:t>each</w:t>
-      </w:r>
-      <w:r>
-        <w:t xml:space="preserve"> plant</w:t>
-      </w:r>
-    </w:p>
-    <w:p>
-      <w:pPr>
-        <w:pStyle w:val="Paragrafoelenco"/>
-        <w:numPr>
-          <w:ilvl w:val="1"/>
-          <w:numId w:val="10"/>
-        </w:numPr>
-      </w:pPr>
-      <w:r>
-        <w:t>Abiotic disorders</w:t>
-      </w:r>
-    </w:p>
-    <w:p>
-      <w:pPr>
-        <w:pStyle w:val="Paragrafoelenco"/>
-        <w:numPr>
-          <w:ilvl w:val="1"/>
-          <w:numId w:val="10"/>
-        </w:numPr>
-      </w:pPr>
-      <w:r>
-        <w:t xml:space="preserve">Biotic </w:t>
-      </w:r>
-      <w:r>
-        <w:t>disease</w:t>
-      </w:r>
-    </w:p>
-    <w:p>
-      <w:pPr>
-        <w:pStyle w:val="Paragrafoelenco"/>
-        <w:numPr>
-          <w:ilvl w:val="1"/>
-          <w:numId w:val="10"/>
-        </w:numPr>
-      </w:pPr>
-      <w:r>
-        <w:t>Pests infestation</w:t>
-      </w:r>
-    </w:p>
-    <w:p>
-      <w:pPr>
-        <w:pStyle w:val="Paragrafoelenco"/>
-        <w:numPr>
-          <w:ilvl w:val="0"/>
-          <w:numId w:val="10"/>
-        </w:numPr>
+      </w:pPr>
+      <w:r>
         <w:rPr>
           <w:b/>
           <w:bCs/>
         </w:rPr>
-      </w:pPr>
+        <w:t>A</w:t>
+      </w:r>
       <w:r>
         <w:rPr>
           <w:b/>
           <w:bCs/>
         </w:rPr>
-        <w:t>Manifestation</w:t>
+        <w:t>ctuator</w:t>
       </w:r>
       <w:r>
         <w:rPr>
           <w:b/>
           <w:bCs/>
         </w:rPr>
-        <w:t>s</w:t>
-      </w:r>
-      <w:r>
-        <w:t xml:space="preserve"> of health issues</w:t>
+        <w:t xml:space="preserve"> devices</w:t>
+      </w:r>
+      <w:r>
+        <w:t xml:space="preserve"> alter the properties of the environment</w:t>
+      </w:r>
+      <w:r>
+        <w:t>:</w:t>
       </w:r>
     </w:p>
     <w:p>
@@ -2722,7 +2765,7 @@
         </w:numPr>
       </w:pPr>
       <w:r>
-        <w:t>Section</w:t>
+        <w:t>identifier</w:t>
       </w:r>
     </w:p>
     <w:p>
@@ -2734,11 +2777,176 @@
         </w:numPr>
       </w:pPr>
       <w:r>
-        <w:t xml:space="preserve">Color </w:t>
-      </w:r>
-    </w:p>
-    <w:p>
-      <w:r>
+        <w:t>metric</w:t>
+      </w:r>
+    </w:p>
+    <w:p>
+      <w:pPr>
+        <w:pStyle w:val="Paragrafoelenco"/>
+        <w:numPr>
+          <w:ilvl w:val="1"/>
+          <w:numId w:val="10"/>
+        </w:numPr>
+      </w:pPr>
+      <w:r>
+        <w:t>activation value</w:t>
+      </w:r>
+    </w:p>
+    <w:p>
+      <w:pPr>
+        <w:pStyle w:val="Paragrafoelenco"/>
+        <w:numPr>
+          <w:ilvl w:val="1"/>
+          <w:numId w:val="10"/>
+        </w:numPr>
+      </w:pPr>
+      <w:r>
+        <w:t>name</w:t>
+      </w:r>
+    </w:p>
+    <w:p>
+      <w:pPr>
+        <w:pStyle w:val="Paragrafoelenco"/>
+        <w:numPr>
+          <w:ilvl w:val="0"/>
+          <w:numId w:val="10"/>
+        </w:numPr>
+      </w:pPr>
+      <w:r>
+        <w:rPr>
+          <w:b/>
+          <w:bCs/>
+        </w:rPr>
+        <w:t xml:space="preserve">Health </w:t>
+      </w:r>
+      <w:r>
+        <w:rPr>
+          <w:b/>
+          <w:bCs/>
+        </w:rPr>
+        <w:t>problems</w:t>
+      </w:r>
+      <w:r>
+        <w:t>,</w:t>
+      </w:r>
+      <w:r>
+        <w:t xml:space="preserve"> </w:t>
+      </w:r>
+      <w:r>
+        <w:t xml:space="preserve">that </w:t>
+      </w:r>
+      <w:r>
+        <w:t>may affect plant</w:t>
+      </w:r>
+      <w:r>
+        <w:t>s, have:</w:t>
+      </w:r>
+    </w:p>
+    <w:p>
+      <w:pPr>
+        <w:pStyle w:val="Paragrafoelenco"/>
+        <w:numPr>
+          <w:ilvl w:val="1"/>
+          <w:numId w:val="10"/>
+        </w:numPr>
+      </w:pPr>
+      <w:r>
+        <w:t>class</w:t>
+      </w:r>
+    </w:p>
+    <w:p>
+      <w:pPr>
+        <w:pStyle w:val="Paragrafoelenco"/>
+        <w:numPr>
+          <w:ilvl w:val="1"/>
+          <w:numId w:val="10"/>
+        </w:numPr>
+      </w:pPr>
+      <w:r>
+        <w:t>type</w:t>
+      </w:r>
+    </w:p>
+    <w:p>
+      <w:pPr>
+        <w:pStyle w:val="Paragrafoelenco"/>
+        <w:numPr>
+          <w:ilvl w:val="1"/>
+          <w:numId w:val="10"/>
+        </w:numPr>
+      </w:pPr>
+      <w:r>
+        <w:t>treatment</w:t>
+      </w:r>
+    </w:p>
+    <w:p>
+      <w:pPr>
+        <w:pStyle w:val="Paragrafoelenco"/>
+        <w:numPr>
+          <w:ilvl w:val="0"/>
+          <w:numId w:val="10"/>
+        </w:numPr>
+        <w:rPr>
+          <w:b/>
+          <w:bCs/>
+        </w:rPr>
+      </w:pPr>
+      <w:r>
+        <w:rPr>
+          <w:b/>
+          <w:bCs/>
+        </w:rPr>
+        <w:t>Signs</w:t>
+      </w:r>
+      <w:r>
+        <w:rPr>
+          <w:b/>
+          <w:bCs/>
+        </w:rPr>
+        <w:t xml:space="preserve"> </w:t>
+      </w:r>
+      <w:r>
+        <w:t xml:space="preserve">are physical manifestations of health </w:t>
+      </w:r>
+      <w:r>
+        <w:t>problems</w:t>
+      </w:r>
+      <w:r>
+        <w:t>, are denoted by:</w:t>
+      </w:r>
+    </w:p>
+    <w:p>
+      <w:pPr>
+        <w:pStyle w:val="Paragrafoelenco"/>
+        <w:numPr>
+          <w:ilvl w:val="1"/>
+          <w:numId w:val="10"/>
+        </w:numPr>
+      </w:pPr>
+      <w:r>
+        <w:t>s</w:t>
+      </w:r>
+      <w:r>
+        <w:t>ection</w:t>
+      </w:r>
+    </w:p>
+    <w:p>
+      <w:pPr>
+        <w:pStyle w:val="Paragrafoelenco"/>
+        <w:numPr>
+          <w:ilvl w:val="1"/>
+          <w:numId w:val="10"/>
+        </w:numPr>
+      </w:pPr>
+      <w:r>
+        <w:t>c</w:t>
+      </w:r>
+      <w:r>
+        <w:t>olor</w:t>
+      </w:r>
+    </w:p>
+    <w:p>
+      <w:r>
+        <w:lastRenderedPageBreak/>
         <w:br w:type="page"/>
       </w:r>
     </w:p>
@@ -2778,6 +2986,38 @@
         </w:numPr>
       </w:pPr>
       <w:r>
+        <w:t>plant(X, Y, Z) = plant X is of species Y and has humidity stage Z</w:t>
+      </w:r>
+    </w:p>
+    <w:p>
+      <w:pPr>
+        <w:pStyle w:val="Paragrafoelenco"/>
+        <w:numPr>
+          <w:ilvl w:val="0"/>
+          <w:numId w:val="15"/>
+        </w:numPr>
+      </w:pPr>
+      <w:r>
+        <w:t>Constants: {</w:t>
+      </w:r>
+      <w:r>
+        <w:tab/>
+        <w:t>trinidad1, sunflower, p1, p2, …</w:t>
+      </w:r>
+      <w:r>
+        <w:tab/>
+        <w:t>}</w:t>
+      </w:r>
+    </w:p>
+    <w:p>
+      <w:pPr>
+        <w:pStyle w:val="Paragrafoelenco"/>
+        <w:numPr>
+          <w:ilvl w:val="0"/>
+          <w:numId w:val="14"/>
+        </w:numPr>
+      </w:pPr>
+      <w:r>
         <w:t xml:space="preserve">species(S, X, Y) </w:t>
       </w:r>
       <w:r>
@@ -2811,7 +3051,15 @@
         </w:numPr>
       </w:pPr>
       <w:r>
-        <w:t>Constants: {Rudbeckia hirta, …</w:t>
+        <w:t xml:space="preserve">Constants: {Rudbeckia </w:t>
+      </w:r>
+      <w:proofErr w:type="spellStart"/>
+      <w:r>
+        <w:t>hirta</w:t>
+      </w:r>
+      <w:proofErr w:type="spellEnd"/>
+      <w:r>
+        <w:t>, …</w:t>
       </w:r>
       <w:r>
         <w:t>,</w:t>
@@ -2852,8 +3100,29 @@
         </w:numPr>
       </w:pPr>
       <w:r>
-        <w:t>Constants: {flowering_mature, vegetative_growing, seed_germination</w:t>
-      </w:r>
+        <w:t>Constants: {</w:t>
+      </w:r>
+      <w:proofErr w:type="spellStart"/>
+      <w:r>
+        <w:t>flowering_mature</w:t>
+      </w:r>
+      <w:proofErr w:type="spellEnd"/>
+      <w:r>
+        <w:t xml:space="preserve">, </w:t>
+      </w:r>
+      <w:proofErr w:type="spellStart"/>
+      <w:r>
+        <w:t>vegetative_growing</w:t>
+      </w:r>
+      <w:proofErr w:type="spellEnd"/>
+      <w:r>
+        <w:t xml:space="preserve">, </w:t>
+      </w:r>
+      <w:proofErr w:type="spellStart"/>
+      <w:r>
+        <w:t>seed_germination</w:t>
+      </w:r>
+      <w:proofErr w:type="spellEnd"/>
       <w:r>
         <w:t>,</w:t>
       </w:r>
@@ -2880,9 +3149,11 @@
           <w:numId w:val="14"/>
         </w:numPr>
       </w:pPr>
+      <w:proofErr w:type="spellStart"/>
       <w:r>
         <w:t>health_problem</w:t>
       </w:r>
+      <w:proofErr w:type="spellEnd"/>
       <w:r>
         <w:t xml:space="preserve">(X, Y) = </w:t>
       </w:r>
@@ -2969,8 +3240,13 @@
       <w:pPr>
         <w:pStyle w:val="Paragrafoelenco"/>
       </w:pPr>
-      <w:r>
-        <w:t>no_problem,</w:t>
+      <w:proofErr w:type="spellStart"/>
+      <w:r>
+        <w:t>no_problem</w:t>
+      </w:r>
+      <w:proofErr w:type="spellEnd"/>
+      <w:r>
+        <w:t>,</w:t>
       </w:r>
       <w:r>
         <w:t xml:space="preserve"> </w:t>
@@ -3005,8 +3281,13 @@
           <w:numId w:val="14"/>
         </w:numPr>
       </w:pPr>
-      <w:r>
-        <w:t>manifest_section(X, Y) = manifestation X occurs on section Y</w:t>
+      <w:proofErr w:type="spellStart"/>
+      <w:r>
+        <w:t>manifest_section</w:t>
+      </w:r>
+      <w:proofErr w:type="spellEnd"/>
+      <w:r>
+        <w:t>(X, Y) = manifestation X occurs on section Y</w:t>
       </w:r>
     </w:p>
     <w:p>
@@ -3030,20 +3311,35 @@
       <w:r>
         <w:t xml:space="preserve"> </w:t>
       </w:r>
-      <w:r>
-        <w:t>altered_color,</w:t>
-      </w:r>
-      <w:r>
-        <w:t xml:space="preserve"> </w:t>
-      </w:r>
-      <w:r>
-        <w:t>angular_lesions,</w:t>
-      </w:r>
-      <w:r>
-        <w:t xml:space="preserve"> </w:t>
-      </w:r>
-      <w:r>
-        <w:t>black_leathery_spot,</w:t>
+      <w:proofErr w:type="spellStart"/>
+      <w:r>
+        <w:t>altered_color</w:t>
+      </w:r>
+      <w:proofErr w:type="spellEnd"/>
+      <w:r>
+        <w:t>,</w:t>
+      </w:r>
+      <w:r>
+        <w:t xml:space="preserve"> </w:t>
+      </w:r>
+      <w:proofErr w:type="spellStart"/>
+      <w:r>
+        <w:t>angular_lesions</w:t>
+      </w:r>
+      <w:proofErr w:type="spellEnd"/>
+      <w:r>
+        <w:t>,</w:t>
+      </w:r>
+      <w:r>
+        <w:t xml:space="preserve"> </w:t>
+      </w:r>
+      <w:proofErr w:type="spellStart"/>
+      <w:r>
+        <w:t>black_leathery_spot</w:t>
+      </w:r>
+      <w:proofErr w:type="spellEnd"/>
+      <w:r>
+        <w:t>,</w:t>
       </w:r>
       <w:r>
         <w:rPr>
@@ -3052,62 +3348,112 @@
         </w:rPr>
         <w:t xml:space="preserve"> </w:t>
       </w:r>
-      <w:r>
-        <w:t>black_sunken_spot,</w:t>
-      </w:r>
-      <w:r>
-        <w:t xml:space="preserve"> </w:t>
-      </w:r>
-      <w:r>
-        <w:t>circular_lesions,</w:t>
-      </w:r>
-      <w:r>
-        <w:t xml:space="preserve"> </w:t>
-      </w:r>
-      <w:r>
-        <w:t>clear_gummy_substance,</w:t>
-      </w:r>
-      <w:r>
-        <w:t xml:space="preserve"> </w:t>
-      </w:r>
-      <w:r>
-        <w:t>clustering_cottony,</w:t>
-      </w:r>
-      <w:r>
-        <w:t xml:space="preserve"> </w:t>
-      </w:r>
-      <w:r>
-        <w:t>cotton_like_downy_substance,</w:t>
-      </w:r>
-      <w:r>
-        <w:t xml:space="preserve"> </w:t>
-      </w:r>
-      <w:r>
-        <w:t>cutworms_under_debris,</w:t>
-      </w:r>
-      <w:r>
-        <w:t xml:space="preserve"> </w:t>
-      </w:r>
-      <w:r>
-        <w:t>cutworms_under_leaves,</w:t>
-      </w:r>
-      <w:r>
-        <w:t xml:space="preserve"> </w:t>
-      </w:r>
-      <w:r>
-        <w:t>dead_patches,</w:t>
-      </w:r>
-      <w:r>
-        <w:t xml:space="preserve"> </w:t>
-      </w:r>
-      <w:r>
-        <w:t>death_of_growing_point,</w:t>
-      </w:r>
-      <w:r>
-        <w:t xml:space="preserve"> </w:t>
-      </w:r>
-      <w:r>
-        <w:t>death_of_plant_tissue,</w:t>
+      <w:proofErr w:type="spellStart"/>
+      <w:r>
+        <w:t>black_sunken_spot</w:t>
+      </w:r>
+      <w:proofErr w:type="spellEnd"/>
+      <w:r>
+        <w:t>,</w:t>
+      </w:r>
+      <w:r>
+        <w:t xml:space="preserve"> </w:t>
+      </w:r>
+      <w:proofErr w:type="spellStart"/>
+      <w:r>
+        <w:t>circular_lesions</w:t>
+      </w:r>
+      <w:proofErr w:type="spellEnd"/>
+      <w:r>
+        <w:t>,</w:t>
+      </w:r>
+      <w:r>
+        <w:t xml:space="preserve"> </w:t>
+      </w:r>
+      <w:proofErr w:type="spellStart"/>
+      <w:r>
+        <w:t>clear_gummy_substance</w:t>
+      </w:r>
+      <w:proofErr w:type="spellEnd"/>
+      <w:r>
+        <w:t>,</w:t>
+      </w:r>
+      <w:r>
+        <w:t xml:space="preserve"> </w:t>
+      </w:r>
+      <w:proofErr w:type="spellStart"/>
+      <w:r>
+        <w:t>clustering_cottony</w:t>
+      </w:r>
+      <w:proofErr w:type="spellEnd"/>
+      <w:r>
+        <w:t>,</w:t>
+      </w:r>
+      <w:r>
+        <w:t xml:space="preserve"> </w:t>
+      </w:r>
+      <w:proofErr w:type="spellStart"/>
+      <w:r>
+        <w:t>cotton_like_downy_substance</w:t>
+      </w:r>
+      <w:proofErr w:type="spellEnd"/>
+      <w:r>
+        <w:t>,</w:t>
+      </w:r>
+      <w:r>
+        <w:t xml:space="preserve"> </w:t>
+      </w:r>
+      <w:proofErr w:type="spellStart"/>
+      <w:r>
+        <w:t>cutworms_under_debris</w:t>
+      </w:r>
+      <w:proofErr w:type="spellEnd"/>
+      <w:r>
+        <w:t>,</w:t>
+      </w:r>
+      <w:r>
+        <w:t xml:space="preserve"> </w:t>
+      </w:r>
+      <w:proofErr w:type="spellStart"/>
+      <w:r>
+        <w:t>cutworms_under_leaves</w:t>
+      </w:r>
+      <w:proofErr w:type="spellEnd"/>
+      <w:r>
+        <w:t>,</w:t>
+      </w:r>
+      <w:r>
+        <w:t xml:space="preserve"> </w:t>
+      </w:r>
+      <w:proofErr w:type="spellStart"/>
+      <w:r>
+        <w:t>dead_patches</w:t>
+      </w:r>
+      <w:proofErr w:type="spellEnd"/>
+      <w:r>
+        <w:t>,</w:t>
+      </w:r>
+      <w:r>
+        <w:t xml:space="preserve"> </w:t>
+      </w:r>
+      <w:proofErr w:type="spellStart"/>
+      <w:r>
+        <w:t>death_of_growing_point</w:t>
+      </w:r>
+      <w:proofErr w:type="spellEnd"/>
+      <w:r>
+        <w:t>,</w:t>
+      </w:r>
+      <w:r>
+        <w:t xml:space="preserve"> </w:t>
+      </w:r>
+      <w:proofErr w:type="spellStart"/>
+      <w:r>
+        <w:t>death_of_plant_tissue</w:t>
+      </w:r>
+      <w:proofErr w:type="spellEnd"/>
+      <w:r>
+        <w:t>,</w:t>
       </w:r>
       <w:r>
         <w:t xml:space="preserve"> </w:t>
@@ -3118,8 +3464,13 @@
       <w:r>
         <w:t xml:space="preserve"> </w:t>
       </w:r>
-      <w:r>
-        <w:t>delayed_growth,</w:t>
+      <w:proofErr w:type="spellStart"/>
+      <w:r>
+        <w:t>delayed_growth</w:t>
+      </w:r>
+      <w:proofErr w:type="spellEnd"/>
+      <w:r>
+        <w:t>,</w:t>
       </w:r>
       <w:r>
         <w:t xml:space="preserve"> </w:t>
@@ -3136,20 +3487,35 @@
       <w:r>
         <w:t xml:space="preserve"> </w:t>
       </w:r>
-      <w:r>
-        <w:t>early_fall,</w:t>
-      </w:r>
-      <w:r>
-        <w:t xml:space="preserve"> </w:t>
-      </w:r>
-      <w:r>
-        <w:t>excessive_tillering_growth,</w:t>
-      </w:r>
-      <w:r>
-        <w:t xml:space="preserve"> </w:t>
-      </w:r>
-      <w:r>
-        <w:t>fail_to_form,</w:t>
+      <w:proofErr w:type="spellStart"/>
+      <w:r>
+        <w:t>early_fall</w:t>
+      </w:r>
+      <w:proofErr w:type="spellEnd"/>
+      <w:r>
+        <w:t>,</w:t>
+      </w:r>
+      <w:r>
+        <w:t xml:space="preserve"> </w:t>
+      </w:r>
+      <w:proofErr w:type="spellStart"/>
+      <w:r>
+        <w:t>excessive_tillering_growth</w:t>
+      </w:r>
+      <w:proofErr w:type="spellEnd"/>
+      <w:r>
+        <w:t>,</w:t>
+      </w:r>
+      <w:r>
+        <w:t xml:space="preserve"> </w:t>
+      </w:r>
+      <w:proofErr w:type="spellStart"/>
+      <w:r>
+        <w:t>fail_to_form</w:t>
+      </w:r>
+      <w:proofErr w:type="spellEnd"/>
+      <w:r>
+        <w:t>,</w:t>
       </w:r>
       <w:r>
         <w:t xml:space="preserve"> </w:t>
@@ -3160,14 +3526,24 @@
       <w:r>
         <w:t xml:space="preserve"> </w:t>
       </w:r>
-      <w:r>
-        <w:t>fuzzy_looking_spores,</w:t>
-      </w:r>
-      <w:r>
-        <w:t xml:space="preserve"> </w:t>
-      </w:r>
-      <w:r>
-        <w:t>highly_branched_growth,</w:t>
+      <w:proofErr w:type="spellStart"/>
+      <w:r>
+        <w:t>fuzzy_looking_spores</w:t>
+      </w:r>
+      <w:proofErr w:type="spellEnd"/>
+      <w:r>
+        <w:t>,</w:t>
+      </w:r>
+      <w:r>
+        <w:t xml:space="preserve"> </w:t>
+      </w:r>
+      <w:proofErr w:type="spellStart"/>
+      <w:r>
+        <w:t>highly_branched_growth</w:t>
+      </w:r>
+      <w:proofErr w:type="spellEnd"/>
+      <w:r>
+        <w:t>,</w:t>
       </w:r>
       <w:r>
         <w:t xml:space="preserve"> </w:t>
@@ -3178,26 +3554,46 @@
       <w:r>
         <w:t xml:space="preserve"> </w:t>
       </w:r>
-      <w:r>
-        <w:t>increased_growth,</w:t>
-      </w:r>
-      <w:r>
-        <w:t xml:space="preserve"> </w:t>
-      </w:r>
-      <w:r>
-        <w:t>irregular_lesions,</w:t>
-      </w:r>
-      <w:r>
-        <w:t xml:space="preserve"> </w:t>
-      </w:r>
-      <w:r>
-        <w:t>irregular_water_soaked_blotches,</w:t>
-      </w:r>
-      <w:r>
-        <w:t xml:space="preserve"> </w:t>
-      </w:r>
-      <w:r>
-        <w:t>large_spots,</w:t>
+      <w:proofErr w:type="spellStart"/>
+      <w:r>
+        <w:t>increased_growth</w:t>
+      </w:r>
+      <w:proofErr w:type="spellEnd"/>
+      <w:r>
+        <w:t>,</w:t>
+      </w:r>
+      <w:r>
+        <w:t xml:space="preserve"> </w:t>
+      </w:r>
+      <w:proofErr w:type="spellStart"/>
+      <w:r>
+        <w:t>irregular_lesions</w:t>
+      </w:r>
+      <w:proofErr w:type="spellEnd"/>
+      <w:r>
+        <w:t>,</w:t>
+      </w:r>
+      <w:r>
+        <w:t xml:space="preserve"> </w:t>
+      </w:r>
+      <w:proofErr w:type="spellStart"/>
+      <w:r>
+        <w:t>irregular_water_soaked_blotches</w:t>
+      </w:r>
+      <w:proofErr w:type="spellEnd"/>
+      <w:r>
+        <w:t>,</w:t>
+      </w:r>
+      <w:r>
+        <w:t xml:space="preserve"> </w:t>
+      </w:r>
+      <w:proofErr w:type="spellStart"/>
+      <w:r>
+        <w:t>large_spots</w:t>
+      </w:r>
+      <w:proofErr w:type="spellEnd"/>
+      <w:r>
+        <w:t>,</w:t>
       </w:r>
       <w:r>
         <w:t xml:space="preserve"> </w:t>
@@ -3208,62 +3604,112 @@
       <w:r>
         <w:t xml:space="preserve"> </w:t>
       </w:r>
-      <w:r>
-        <w:t>necrotic_lesions,</w:t>
-      </w:r>
-      <w:r>
-        <w:t xml:space="preserve"> </w:t>
-      </w:r>
-      <w:r>
-        <w:t>parachute_shape,</w:t>
-      </w:r>
-      <w:r>
-        <w:t xml:space="preserve"> </w:t>
-      </w:r>
-      <w:r>
-        <w:t>poor_quality,</w:t>
-      </w:r>
-      <w:r>
-        <w:t xml:space="preserve"> </w:t>
-      </w:r>
-      <w:r>
-        <w:t>poor_quantity,</w:t>
-      </w:r>
-      <w:r>
-        <w:t xml:space="preserve"> </w:t>
-      </w:r>
-      <w:r>
-        <w:t>shot_holes,</w:t>
-      </w:r>
-      <w:r>
-        <w:t xml:space="preserve"> </w:t>
-      </w:r>
-      <w:r>
-        <w:t>small_flies,</w:t>
-      </w:r>
-      <w:r>
-        <w:t xml:space="preserve"> </w:t>
-      </w:r>
-      <w:r>
-        <w:t>small_holes,</w:t>
-      </w:r>
-      <w:r>
-        <w:t xml:space="preserve"> </w:t>
-      </w:r>
-      <w:r>
-        <w:t>small_size,</w:t>
-      </w:r>
-      <w:r>
-        <w:t xml:space="preserve"> </w:t>
-      </w:r>
-      <w:r>
-        <w:t>smell_strange,</w:t>
-      </w:r>
-      <w:r>
-        <w:t xml:space="preserve"> </w:t>
-      </w:r>
-      <w:r>
-        <w:t>spots_drop_out,</w:t>
+      <w:proofErr w:type="spellStart"/>
+      <w:r>
+        <w:t>necrotic_lesions</w:t>
+      </w:r>
+      <w:proofErr w:type="spellEnd"/>
+      <w:r>
+        <w:t>,</w:t>
+      </w:r>
+      <w:r>
+        <w:t xml:space="preserve"> </w:t>
+      </w:r>
+      <w:proofErr w:type="spellStart"/>
+      <w:r>
+        <w:t>parachute_shape</w:t>
+      </w:r>
+      <w:proofErr w:type="spellEnd"/>
+      <w:r>
+        <w:t>,</w:t>
+      </w:r>
+      <w:r>
+        <w:t xml:space="preserve"> </w:t>
+      </w:r>
+      <w:proofErr w:type="spellStart"/>
+      <w:r>
+        <w:t>poor_quality</w:t>
+      </w:r>
+      <w:proofErr w:type="spellEnd"/>
+      <w:r>
+        <w:t>,</w:t>
+      </w:r>
+      <w:r>
+        <w:t xml:space="preserve"> </w:t>
+      </w:r>
+      <w:proofErr w:type="spellStart"/>
+      <w:r>
+        <w:t>poor_quantity</w:t>
+      </w:r>
+      <w:proofErr w:type="spellEnd"/>
+      <w:r>
+        <w:t>,</w:t>
+      </w:r>
+      <w:r>
+        <w:t xml:space="preserve"> </w:t>
+      </w:r>
+      <w:proofErr w:type="spellStart"/>
+      <w:r>
+        <w:t>shot_holes</w:t>
+      </w:r>
+      <w:proofErr w:type="spellEnd"/>
+      <w:r>
+        <w:t>,</w:t>
+      </w:r>
+      <w:r>
+        <w:t xml:space="preserve"> </w:t>
+      </w:r>
+      <w:proofErr w:type="spellStart"/>
+      <w:r>
+        <w:t>small_flies</w:t>
+      </w:r>
+      <w:proofErr w:type="spellEnd"/>
+      <w:r>
+        <w:t>,</w:t>
+      </w:r>
+      <w:r>
+        <w:t xml:space="preserve"> </w:t>
+      </w:r>
+      <w:proofErr w:type="spellStart"/>
+      <w:r>
+        <w:t>small_holes</w:t>
+      </w:r>
+      <w:proofErr w:type="spellEnd"/>
+      <w:r>
+        <w:t>,</w:t>
+      </w:r>
+      <w:r>
+        <w:t xml:space="preserve"> </w:t>
+      </w:r>
+      <w:proofErr w:type="spellStart"/>
+      <w:r>
+        <w:t>small_size</w:t>
+      </w:r>
+      <w:proofErr w:type="spellEnd"/>
+      <w:r>
+        <w:t>,</w:t>
+      </w:r>
+      <w:r>
+        <w:t xml:space="preserve"> </w:t>
+      </w:r>
+      <w:proofErr w:type="spellStart"/>
+      <w:r>
+        <w:t>smell_strange</w:t>
+      </w:r>
+      <w:proofErr w:type="spellEnd"/>
+      <w:r>
+        <w:t>,</w:t>
+      </w:r>
+      <w:r>
+        <w:t xml:space="preserve"> </w:t>
+      </w:r>
+      <w:proofErr w:type="spellStart"/>
+      <w:r>
+        <w:t>spots_drop_out</w:t>
+      </w:r>
+      <w:proofErr w:type="spellEnd"/>
+      <w:r>
+        <w:t>,</w:t>
       </w:r>
       <w:r>
         <w:t xml:space="preserve"> </w:t>
@@ -3274,14 +3720,24 @@
       <w:r>
         <w:t xml:space="preserve"> </w:t>
       </w:r>
-      <w:r>
-        <w:t>sticky_honeydew,</w:t>
-      </w:r>
-      <w:r>
-        <w:t xml:space="preserve"> </w:t>
-      </w:r>
-      <w:r>
-        <w:t>sticky_webbing,</w:t>
+      <w:proofErr w:type="spellStart"/>
+      <w:r>
+        <w:t>sticky_honeydew</w:t>
+      </w:r>
+      <w:proofErr w:type="spellEnd"/>
+      <w:r>
+        <w:t>,</w:t>
+      </w:r>
+      <w:r>
+        <w:t xml:space="preserve"> </w:t>
+      </w:r>
+      <w:proofErr w:type="spellStart"/>
+      <w:r>
+        <w:t>sticky_webbing</w:t>
+      </w:r>
+      <w:proofErr w:type="spellEnd"/>
+      <w:r>
+        <w:t>,</w:t>
       </w:r>
       <w:r>
         <w:t xml:space="preserve"> </w:t>
@@ -3292,38 +3748,68 @@
       <w:r>
         <w:t xml:space="preserve"> </w:t>
       </w:r>
-      <w:r>
-        <w:t>stunted_growth,</w:t>
-      </w:r>
-      <w:r>
-        <w:t xml:space="preserve"> </w:t>
-      </w:r>
-      <w:r>
-        <w:t>thin_size,</w:t>
-      </w:r>
-      <w:r>
-        <w:t xml:space="preserve"> </w:t>
-      </w:r>
-      <w:r>
-        <w:t>visible_spores,</w:t>
-      </w:r>
-      <w:r>
-        <w:t xml:space="preserve"> </w:t>
-      </w:r>
-      <w:r>
-        <w:t>water_soaked_spots,</w:t>
-      </w:r>
-      <w:r>
-        <w:t xml:space="preserve"> </w:t>
-      </w:r>
-      <w:r>
-        <w:t>white_powdery_substance,</w:t>
-      </w:r>
-      <w:r>
-        <w:t xml:space="preserve"> </w:t>
-      </w:r>
-      <w:r>
-        <w:t>wilting_margins,</w:t>
+      <w:proofErr w:type="spellStart"/>
+      <w:r>
+        <w:t>stunted_growth</w:t>
+      </w:r>
+      <w:proofErr w:type="spellEnd"/>
+      <w:r>
+        <w:t>,</w:t>
+      </w:r>
+      <w:r>
+        <w:t xml:space="preserve"> </w:t>
+      </w:r>
+      <w:proofErr w:type="spellStart"/>
+      <w:r>
+        <w:t>thin_size</w:t>
+      </w:r>
+      <w:proofErr w:type="spellEnd"/>
+      <w:r>
+        <w:t>,</w:t>
+      </w:r>
+      <w:r>
+        <w:t xml:space="preserve"> </w:t>
+      </w:r>
+      <w:proofErr w:type="spellStart"/>
+      <w:r>
+        <w:t>visible_spores</w:t>
+      </w:r>
+      <w:proofErr w:type="spellEnd"/>
+      <w:r>
+        <w:t>,</w:t>
+      </w:r>
+      <w:r>
+        <w:t xml:space="preserve"> </w:t>
+      </w:r>
+      <w:proofErr w:type="spellStart"/>
+      <w:r>
+        <w:t>water_soaked_spots</w:t>
+      </w:r>
+      <w:proofErr w:type="spellEnd"/>
+      <w:r>
+        <w:t>,</w:t>
+      </w:r>
+      <w:r>
+        <w:t xml:space="preserve"> </w:t>
+      </w:r>
+      <w:proofErr w:type="spellStart"/>
+      <w:r>
+        <w:t>white_powdery_substance</w:t>
+      </w:r>
+      <w:proofErr w:type="spellEnd"/>
+      <w:r>
+        <w:t>,</w:t>
+      </w:r>
+      <w:r>
+        <w:t xml:space="preserve"> </w:t>
+      </w:r>
+      <w:proofErr w:type="spellStart"/>
+      <w:r>
+        <w:t>wilting_margins</w:t>
+      </w:r>
+      <w:proofErr w:type="spellEnd"/>
+      <w:r>
+        <w:t>,</w:t>
       </w:r>
       <w:r>
         <w:t xml:space="preserve"> </w:t>
@@ -3356,8 +3842,13 @@
       <w:r>
         <w:t xml:space="preserve"> </w:t>
       </w:r>
-      <w:r>
-        <w:t>lower_leaves,</w:t>
+      <w:proofErr w:type="spellStart"/>
+      <w:r>
+        <w:t>lower_leaves</w:t>
+      </w:r>
+      <w:proofErr w:type="spellEnd"/>
+      <w:r>
+        <w:t>,</w:t>
       </w:r>
       <w:r>
         <w:t xml:space="preserve"> </w:t>
@@ -3368,8 +3859,13 @@
       <w:r>
         <w:t xml:space="preserve"> </w:t>
       </w:r>
-      <w:r>
-        <w:t>upper_leaves,</w:t>
+      <w:proofErr w:type="spellStart"/>
+      <w:r>
+        <w:t>upper_leaves</w:t>
+      </w:r>
+      <w:proofErr w:type="spellEnd"/>
+      <w:r>
+        <w:t>,</w:t>
       </w:r>
       <w:r>
         <w:t xml:space="preserve"> </w:t>
@@ -3380,8 +3876,13 @@
       <w:r>
         <w:t xml:space="preserve"> </w:t>
       </w:r>
-      <w:r>
-        <w:t>lower_side_leaves,</w:t>
+      <w:proofErr w:type="spellStart"/>
+      <w:r>
+        <w:t>lower_side_leaves</w:t>
+      </w:r>
+      <w:proofErr w:type="spellEnd"/>
+      <w:r>
+        <w:t>,</w:t>
       </w:r>
       <w:r>
         <w:t xml:space="preserve"> </w:t>
@@ -3422,8 +3923,13 @@
       <w:r>
         <w:t xml:space="preserve"> </w:t>
       </w:r>
-      <w:r>
-        <w:t>upper_side_lower_leaves,</w:t>
+      <w:proofErr w:type="spellStart"/>
+      <w:r>
+        <w:t>upper_side_lower_leaves</w:t>
+      </w:r>
+      <w:proofErr w:type="spellEnd"/>
+      <w:r>
+        <w:t>,</w:t>
       </w:r>
       <w:r>
         <w:t xml:space="preserve"> </w:t>
@@ -3444,8 +3950,14 @@
           <w:numId w:val="14"/>
         </w:numPr>
       </w:pPr>
-      <w:r>
-        <w:t>manifest_color(X, Y) = manifestation X has color Y</w:t>
+      <w:proofErr w:type="spellStart"/>
+      <w:r>
+        <w:lastRenderedPageBreak/>
+        <w:t>manifest_color</w:t>
+      </w:r>
+      <w:proofErr w:type="spellEnd"/>
+      <w:r>
+        <w:t>(X, Y) = manifestation X has color Y</w:t>
       </w:r>
     </w:p>
     <w:p>
@@ -3457,7 +3969,6 @@
         </w:numPr>
       </w:pPr>
       <w:r>
-        <w:lastRenderedPageBreak/>
         <w:t>Con</w:t>
       </w:r>
       <w:r>
@@ -3472,44 +3983,79 @@
       <w:r>
         <w:t xml:space="preserve"> </w:t>
       </w:r>
-      <w:r>
-        <w:t>dark_green,</w:t>
-      </w:r>
-      <w:r>
-        <w:t xml:space="preserve"> </w:t>
-      </w:r>
-      <w:r>
-        <w:t>blotchy_chlorosis,</w:t>
-      </w:r>
-      <w:r>
-        <w:t xml:space="preserve"> </w:t>
-      </w:r>
-      <w:r>
-        <w:t>interveinal_chlorosis,</w:t>
-      </w:r>
-      <w:r>
-        <w:t xml:space="preserve"> </w:t>
-      </w:r>
-      <w:r>
-        <w:t>reddish_purple,</w:t>
-      </w:r>
-      <w:r>
-        <w:t xml:space="preserve"> </w:t>
-      </w:r>
-      <w:r>
-        <w:t>dark_veins,</w:t>
-      </w:r>
-      <w:r>
-        <w:t xml:space="preserve"> </w:t>
-      </w:r>
-      <w:r>
-        <w:t>brown_discoloration,</w:t>
-      </w:r>
-      <w:r>
-        <w:t xml:space="preserve"> </w:t>
-      </w:r>
-      <w:r>
-        <w:t>angular_chlorosis,</w:t>
+      <w:proofErr w:type="spellStart"/>
+      <w:r>
+        <w:t>dark_green</w:t>
+      </w:r>
+      <w:proofErr w:type="spellEnd"/>
+      <w:r>
+        <w:t>,</w:t>
+      </w:r>
+      <w:r>
+        <w:t xml:space="preserve"> </w:t>
+      </w:r>
+      <w:proofErr w:type="spellStart"/>
+      <w:r>
+        <w:t>blotchy_chlorosis</w:t>
+      </w:r>
+      <w:proofErr w:type="spellEnd"/>
+      <w:r>
+        <w:t>,</w:t>
+      </w:r>
+      <w:r>
+        <w:t xml:space="preserve"> </w:t>
+      </w:r>
+      <w:proofErr w:type="spellStart"/>
+      <w:r>
+        <w:t>interveinal_chlorosis</w:t>
+      </w:r>
+      <w:proofErr w:type="spellEnd"/>
+      <w:r>
+        <w:t>,</w:t>
+      </w:r>
+      <w:r>
+        <w:t xml:space="preserve"> </w:t>
+      </w:r>
+      <w:proofErr w:type="spellStart"/>
+      <w:r>
+        <w:t>reddish_purple</w:t>
+      </w:r>
+      <w:proofErr w:type="spellEnd"/>
+      <w:r>
+        <w:t>,</w:t>
+      </w:r>
+      <w:r>
+        <w:t xml:space="preserve"> </w:t>
+      </w:r>
+      <w:proofErr w:type="spellStart"/>
+      <w:r>
+        <w:t>dark_veins</w:t>
+      </w:r>
+      <w:proofErr w:type="spellEnd"/>
+      <w:r>
+        <w:t>,</w:t>
+      </w:r>
+      <w:r>
+        <w:t xml:space="preserve"> </w:t>
+      </w:r>
+      <w:proofErr w:type="spellStart"/>
+      <w:r>
+        <w:t>brown_discoloration</w:t>
+      </w:r>
+      <w:proofErr w:type="spellEnd"/>
+      <w:r>
+        <w:t>,</w:t>
+      </w:r>
+      <w:r>
+        <w:t xml:space="preserve"> </w:t>
+      </w:r>
+      <w:proofErr w:type="spellStart"/>
+      <w:r>
+        <w:t>angular_chlorosis</w:t>
+      </w:r>
+      <w:proofErr w:type="spellEnd"/>
+      <w:r>
+        <w:t>,</w:t>
       </w:r>
       <w:r>
         <w:t xml:space="preserve"> </w:t>
@@ -3520,8 +4066,13 @@
       <w:r>
         <w:t xml:space="preserve"> </w:t>
       </w:r>
-      <w:r>
-        <w:t>rounded_chlorosis,</w:t>
+      <w:proofErr w:type="spellStart"/>
+      <w:r>
+        <w:t>rounded_chlorosis</w:t>
+      </w:r>
+      <w:proofErr w:type="spellEnd"/>
+      <w:r>
+        <w:t>,</w:t>
       </w:r>
       <w:r>
         <w:t xml:space="preserve"> </w:t>
@@ -3532,14 +4083,24 @@
       <w:r>
         <w:t xml:space="preserve"> </w:t>
       </w:r>
-      <w:r>
-        <w:t>yellowish_outline,</w:t>
-      </w:r>
-      <w:r>
-        <w:t xml:space="preserve"> </w:t>
-      </w:r>
-      <w:r>
-        <w:t>greysh,</w:t>
+      <w:proofErr w:type="spellStart"/>
+      <w:r>
+        <w:t>yellowish_outline</w:t>
+      </w:r>
+      <w:proofErr w:type="spellEnd"/>
+      <w:r>
+        <w:t>,</w:t>
+      </w:r>
+      <w:r>
+        <w:t xml:space="preserve"> </w:t>
+      </w:r>
+      <w:proofErr w:type="spellStart"/>
+      <w:r>
+        <w:t>greysh</w:t>
+      </w:r>
+      <w:proofErr w:type="spellEnd"/>
+      <w:r>
+        <w:t>,</w:t>
       </w:r>
       <w:r>
         <w:t xml:space="preserve"> </w:t>
@@ -3556,8 +4117,13 @@
       <w:r>
         <w:t xml:space="preserve"> </w:t>
       </w:r>
-      <w:r>
-        <w:t>greenish_black,</w:t>
+      <w:proofErr w:type="spellStart"/>
+      <w:r>
+        <w:t>greenish_black</w:t>
+      </w:r>
+      <w:proofErr w:type="spellEnd"/>
+      <w:r>
+        <w:t>,</w:t>
       </w:r>
       <w:r>
         <w:t xml:space="preserve"> </w:t>
@@ -3574,14 +4140,24 @@
       <w:r>
         <w:t xml:space="preserve"> </w:t>
       </w:r>
-      <w:r>
-        <w:t>dark_brown,</w:t>
-      </w:r>
-      <w:r>
-        <w:t xml:space="preserve"> </w:t>
-      </w:r>
-      <w:r>
-        <w:t>dark_margin,</w:t>
+      <w:proofErr w:type="spellStart"/>
+      <w:r>
+        <w:t>dark_brown</w:t>
+      </w:r>
+      <w:proofErr w:type="spellEnd"/>
+      <w:r>
+        <w:t>,</w:t>
+      </w:r>
+      <w:r>
+        <w:t xml:space="preserve"> </w:t>
+      </w:r>
+      <w:proofErr w:type="spellStart"/>
+      <w:r>
+        <w:t>dark_margin</w:t>
+      </w:r>
+      <w:proofErr w:type="spellEnd"/>
+      <w:r>
+        <w:t>,</w:t>
       </w:r>
       <w:r>
         <w:t xml:space="preserve"> </w:t>
@@ -3592,8 +4168,13 @@
       <w:r>
         <w:t xml:space="preserve"> </w:t>
       </w:r>
-      <w:r>
-        <w:t>pale_green,</w:t>
+      <w:proofErr w:type="spellStart"/>
+      <w:r>
+        <w:t>pale_green</w:t>
+      </w:r>
+      <w:proofErr w:type="spellEnd"/>
+      <w:r>
+        <w:t>,</w:t>
       </w:r>
       <w:r>
         <w:t xml:space="preserve"> </w:t>
@@ -3616,8 +4197,13 @@
       <w:r>
         <w:t xml:space="preserve"> </w:t>
       </w:r>
-      <w:r>
-        <w:t>whitish_yellow,</w:t>
+      <w:proofErr w:type="spellStart"/>
+      <w:r>
+        <w:t>whitish_yellow</w:t>
+      </w:r>
+      <w:proofErr w:type="spellEnd"/>
+      <w:r>
+        <w:t>,</w:t>
       </w:r>
       <w:r>
         <w:t xml:space="preserve"> </w:t>
@@ -3685,8 +4271,25 @@
           <w:numId w:val="14"/>
         </w:numPr>
       </w:pPr>
-      <w:r>
-        <w:t>plant(X, Y, Z) = plant X is of species Y and has humidity stage Z</w:t>
+      <w:proofErr w:type="spellStart"/>
+      <w:r>
+        <w:t>plant_sensor</w:t>
+      </w:r>
+      <w:proofErr w:type="spellEnd"/>
+      <w:r>
+        <w:t>(X, Y) = plant X has sensor device Y</w:t>
+      </w:r>
+    </w:p>
+    <w:p>
+      <w:pPr>
+        <w:pStyle w:val="Paragrafoelenco"/>
+        <w:numPr>
+          <w:ilvl w:val="0"/>
+          <w:numId w:val="14"/>
+        </w:numPr>
+      </w:pPr>
+      <w:r>
+        <w:t>sensor(X, Y) = sensor X reads property Y</w:t>
       </w:r>
     </w:p>
     <w:p>
@@ -3702,7 +4305,15 @@
       </w:r>
       <w:r>
         <w:tab/>
-        <w:t>trinidad1, sunflower, p1, p2, …</w:t>
+        <w:t>t11, t12, t13, t14, …</w:t>
+      </w:r>
+    </w:p>
+    <w:p>
+      <w:pPr>
+        <w:pStyle w:val="Paragrafoelenco"/>
+      </w:pPr>
+      <w:r>
+        <w:t>temperature, humidity, caption</w:t>
       </w:r>
       <w:r>
         <w:tab/>
@@ -3717,8 +4328,33 @@
           <w:numId w:val="14"/>
         </w:numPr>
       </w:pPr>
-      <w:r>
-        <w:t>plant_sensor(X, Y) = plant X has sensor device Y</w:t>
+      <w:proofErr w:type="spellStart"/>
+      <w:r>
+        <w:t>plant_actuator</w:t>
+      </w:r>
+      <w:proofErr w:type="spellEnd"/>
+      <w:r>
+        <w:t>(X, Y) = plant X has actuator device Y</w:t>
+      </w:r>
+    </w:p>
+    <w:p>
+      <w:pPr>
+        <w:pStyle w:val="Paragrafoelenco"/>
+        <w:numPr>
+          <w:ilvl w:val="0"/>
+          <w:numId w:val="15"/>
+        </w:numPr>
+      </w:pPr>
+      <w:r>
+        <w:t>Constants: {</w:t>
+      </w:r>
+      <w:r>
+        <w:tab/>
+        <w:t>act1, act2, act3, act4</w:t>
+      </w:r>
+      <w:r>
+        <w:tab/>
+        <w:t>}</w:t>
       </w:r>
     </w:p>
     <w:p>
@@ -3730,7 +4366,7 @@
         </w:numPr>
       </w:pPr>
       <w:r>
-        <w:t>sensor(X, Y) = sensor X reads property Y</w:t>
+        <w:t>actuator(X, Y, W, Z) = actuator X manages property Y with status W and is named Z</w:t>
       </w:r>
     </w:p>
     <w:p>
@@ -3754,11 +4390,15 @@
         <w:pStyle w:val="Paragrafoelenco"/>
       </w:pPr>
       <w:r>
-        <w:t>temperature, humidity, caption</w:t>
-      </w:r>
-      <w:r>
-        <w:tab/>
-        <w:t>}</w:t>
+        <w:t>low, normal, high,</w:t>
+      </w:r>
+    </w:p>
+    <w:p>
+      <w:pPr>
+        <w:pStyle w:val="Paragrafoelenco"/>
+      </w:pPr>
+      <w:r>
+        <w:t>thermostat, fan, sprinkler</w:t>
       </w:r>
     </w:p>
     <w:p>
@@ -3769,8 +4409,16 @@
           <w:numId w:val="14"/>
         </w:numPr>
       </w:pPr>
-      <w:r>
-        <w:t>plant_actuator(X, Y) = plant X has actuator device Y</w:t>
+      <w:proofErr w:type="spellStart"/>
+      <w:r>
+        <w:t>actuator_status</w:t>
+      </w:r>
+      <w:proofErr w:type="spellEnd"/>
+      <w:r>
+        <w:t>(X, Y)</w:t>
+      </w:r>
+      <w:r>
+        <w:t xml:space="preserve"> = actuator X has status Y</w:t>
       </w:r>
     </w:p>
     <w:p>
@@ -3782,15 +4430,7 @@
         </w:numPr>
       </w:pPr>
       <w:r>
-        <w:t>Constants: {</w:t>
-      </w:r>
-      <w:r>
-        <w:tab/>
-        <w:t>act1, act2, act3, act4</w:t>
-      </w:r>
-      <w:r>
-        <w:tab/>
-        <w:t>}</w:t>
+        <w:t>Constants: {on, off}</w:t>
       </w:r>
     </w:p>
     <w:p>
@@ -3802,77 +4442,6 @@
         </w:numPr>
       </w:pPr>
       <w:r>
-        <w:t>actuator(X, Y, W, Z) = actuator X manages property Y with status W and is named Z</w:t>
-      </w:r>
-    </w:p>
-    <w:p>
-      <w:pPr>
-        <w:pStyle w:val="Paragrafoelenco"/>
-        <w:numPr>
-          <w:ilvl w:val="0"/>
-          <w:numId w:val="15"/>
-        </w:numPr>
-      </w:pPr>
-      <w:r>
-        <w:t>Constants: {</w:t>
-      </w:r>
-      <w:r>
-        <w:tab/>
-        <w:t>t11, t12, t13, t14, …</w:t>
-      </w:r>
-    </w:p>
-    <w:p>
-      <w:pPr>
-        <w:pStyle w:val="Paragrafoelenco"/>
-      </w:pPr>
-      <w:r>
-        <w:t>low, normal, high,</w:t>
-      </w:r>
-    </w:p>
-    <w:p>
-      <w:pPr>
-        <w:pStyle w:val="Paragrafoelenco"/>
-      </w:pPr>
-      <w:r>
-        <w:t>thermostat, fan, sprinkler</w:t>
-      </w:r>
-    </w:p>
-    <w:p>
-      <w:pPr>
-        <w:pStyle w:val="Paragrafoelenco"/>
-        <w:numPr>
-          <w:ilvl w:val="0"/>
-          <w:numId w:val="14"/>
-        </w:numPr>
-      </w:pPr>
-      <w:r>
-        <w:t>actuator_status(X, Y)</w:t>
-      </w:r>
-      <w:r>
-        <w:t xml:space="preserve"> = actuator X has status Y</w:t>
-      </w:r>
-    </w:p>
-    <w:p>
-      <w:pPr>
-        <w:pStyle w:val="Paragrafoelenco"/>
-        <w:numPr>
-          <w:ilvl w:val="0"/>
-          <w:numId w:val="15"/>
-        </w:numPr>
-      </w:pPr>
-      <w:r>
-        <w:t>Constants: {on, off}</w:t>
-      </w:r>
-    </w:p>
-    <w:p>
-      <w:pPr>
-        <w:pStyle w:val="Paragrafoelenco"/>
-        <w:numPr>
-          <w:ilvl w:val="0"/>
-          <w:numId w:val="14"/>
-        </w:numPr>
-      </w:pPr>
-      <w:r>
         <w:t xml:space="preserve">diagnosis(X, Y, Z) = plant X </w:t>
       </w:r>
       <w:r>
@@ -3881,11 +4450,16 @@
       <w:r>
         <w:t xml:space="preserve"> (</w:t>
       </w:r>
+      <w:proofErr w:type="spellStart"/>
       <w:r>
         <w:t>property</w:t>
       </w:r>
       <w:r>
-        <w:t>:status:value)</w:t>
+        <w:t>:status:value</w:t>
+      </w:r>
+      <w:proofErr w:type="spellEnd"/>
+      <w:r>
+        <w:t>)</w:t>
       </w:r>
       <w:r>
         <w:t xml:space="preserve"> was performed at time</w:t>
@@ -3932,8 +4506,13 @@
           <w:numId w:val="14"/>
         </w:numPr>
       </w:pPr>
-      <w:r>
-        <w:t>all_wet(L) :- all(X, wet(X), L).</w:t>
+      <w:proofErr w:type="spellStart"/>
+      <w:r>
+        <w:t>all_wet</w:t>
+      </w:r>
+      <w:proofErr w:type="spellEnd"/>
+      <w:r>
+        <w:t>(L) :- all(X, wet(X), L).</w:t>
       </w:r>
     </w:p>
     <w:p>
@@ -3956,8 +4535,13 @@
           <w:numId w:val="14"/>
         </w:numPr>
       </w:pPr>
-      <w:r>
-        <w:t>all_dry(L) :- all(X, dry(X), L).</w:t>
+      <w:proofErr w:type="spellStart"/>
+      <w:r>
+        <w:t>all_dry</w:t>
+      </w:r>
+      <w:proofErr w:type="spellEnd"/>
+      <w:r>
+        <w:t>(L) :- all(X, dry(X), L).</w:t>
       </w:r>
     </w:p>
     <w:p>
@@ -3983,8 +4567,13 @@
           <w:numId w:val="14"/>
         </w:numPr>
       </w:pPr>
-      <w:r>
-        <w:t>all_hot(L)</w:t>
+      <w:proofErr w:type="spellStart"/>
+      <w:r>
+        <w:t>all_hot</w:t>
+      </w:r>
+      <w:proofErr w:type="spellEnd"/>
+      <w:r>
+        <w:t>(L)</w:t>
       </w:r>
       <w:r>
         <w:t xml:space="preserve"> :- all(X, hot(X), L).</w:t>
@@ -4013,11 +4602,16 @@
           <w:numId w:val="14"/>
         </w:numPr>
       </w:pPr>
+      <w:proofErr w:type="spellStart"/>
       <w:r>
         <w:t>all</w:t>
       </w:r>
       <w:r>
-        <w:t xml:space="preserve">_cold(L) :- all(X, cold(X), L). </w:t>
+        <w:t>_cold</w:t>
+      </w:r>
+      <w:proofErr w:type="spellEnd"/>
+      <w:r>
+        <w:t xml:space="preserve">(L) :- all(X, cold(X), L). </w:t>
       </w:r>
     </w:p>
     <w:p>
@@ -4369,8 +4963,13 @@
         <w:pStyle w:val="Titolo3"/>
       </w:pPr>
       <w:bookmarkStart w:id="24" w:name="_Toc117708654"/>
-      <w:r>
-        <w:t>user_start :-</w:t>
+      <w:proofErr w:type="spellStart"/>
+      <w:r>
+        <w:t>user_start</w:t>
+      </w:r>
+      <w:proofErr w:type="spellEnd"/>
+      <w:r>
+        <w:t xml:space="preserve"> :-</w:t>
       </w:r>
       <w:bookmarkEnd w:id="24"/>
     </w:p>
@@ -4512,8 +5111,13 @@
           </wp:anchor>
         </w:drawing>
       </w:r>
-      <w:r>
-        <w:t>user_diagnosis :-</w:t>
+      <w:proofErr w:type="spellStart"/>
+      <w:r>
+        <w:t>user_diagnosis</w:t>
+      </w:r>
+      <w:proofErr w:type="spellEnd"/>
+      <w:r>
+        <w:t xml:space="preserve"> :-</w:t>
       </w:r>
       <w:bookmarkEnd w:id="26"/>
     </w:p>
@@ -4675,8 +5279,13 @@
         <w:pStyle w:val="Titolo3"/>
       </w:pPr>
       <w:bookmarkStart w:id="27" w:name="_Toc117708656"/>
-      <w:r>
-        <w:t>kb_start :-</w:t>
+      <w:proofErr w:type="spellStart"/>
+      <w:r>
+        <w:t>kb_start</w:t>
+      </w:r>
+      <w:proofErr w:type="spellEnd"/>
+      <w:r>
+        <w:t xml:space="preserve"> :-</w:t>
       </w:r>
       <w:bookmarkEnd w:id="27"/>
     </w:p>
@@ -4742,7 +5351,15 @@
         </w:drawing>
       </w:r>
       <w:r>
-        <w:t>The kb_mode allows the user, straightforwardly, to browse the knowledge base categories facts.</w:t>
+        <w:t xml:space="preserve">The </w:t>
+      </w:r>
+      <w:proofErr w:type="spellStart"/>
+      <w:r>
+        <w:t>kb_mode</w:t>
+      </w:r>
+      <w:proofErr w:type="spellEnd"/>
+      <w:r>
+        <w:t xml:space="preserve"> allows the user, straightforwardly, to browse the knowledge base categories facts.</w:t>
       </w:r>
     </w:p>
     <w:p>
@@ -4750,9 +5367,14 @@
         <w:pStyle w:val="Titolo3"/>
       </w:pPr>
       <w:bookmarkStart w:id="28" w:name="_Toc117708657"/>
+      <w:proofErr w:type="spellStart"/>
       <w:r>
         <w:lastRenderedPageBreak/>
-        <w:t>monitor_start :-</w:t>
+        <w:t>monitor_start</w:t>
+      </w:r>
+      <w:proofErr w:type="spellEnd"/>
+      <w:r>
+        <w:t xml:space="preserve"> :-</w:t>
       </w:r>
       <w:bookmarkEnd w:id="28"/>
     </w:p>
@@ -4848,7 +5470,15 @@
         </w:r>
       </w:hyperlink>
       <w:r>
-        <w:t xml:space="preserve"> exposed in the user_mode has been implemented here, as it could take a long time before registering a proper symptom that could lead to a diagnosis, therefore making difficult to illustrate the process.</w:t>
+        <w:t xml:space="preserve"> exposed in the </w:t>
+      </w:r>
+      <w:proofErr w:type="spellStart"/>
+      <w:r>
+        <w:t>user_mode</w:t>
+      </w:r>
+      <w:proofErr w:type="spellEnd"/>
+      <w:r>
+        <w:t xml:space="preserve"> has been implemented here, as it could take a long time before registering a proper symptom that could lead to a diagnosis, therefore making difficult to illustrate the process.</w:t>
       </w:r>
     </w:p>
     <w:p>
@@ -5026,6 +5656,7 @@
       <w:bookmarkStart w:id="29" w:name="_Toc117708658"/>
       <w:bookmarkStart w:id="30" w:name="_Toc109895524"/>
       <w:bookmarkStart w:id="31" w:name="_Toc109895541"/>
+      <w:proofErr w:type="spellStart"/>
       <w:r>
         <w:lastRenderedPageBreak/>
         <w:t>actuator_</w:t>
@@ -5033,6 +5664,7 @@
       <w:r>
         <w:t>start</w:t>
       </w:r>
+      <w:proofErr w:type="spellEnd"/>
       <w:r>
         <w:t xml:space="preserve"> :-</w:t>
       </w:r>
@@ -5179,12 +5811,20 @@
     </w:p>
     <w:p>
       <w:pPr>
-        <w:pStyle w:val="Titolo2"/>
+        <w:pStyle w:val="Titolo1"/>
       </w:pPr>
       <w:bookmarkStart w:id="32" w:name="_Toc117706281"/>
       <w:bookmarkStart w:id="33" w:name="_Toc117708659"/>
       <w:r>
         <w:lastRenderedPageBreak/>
+        <w:t>Knowledge Base</w:t>
+      </w:r>
+    </w:p>
+    <w:p>
+      <w:pPr>
+        <w:pStyle w:val="Titolo2"/>
+      </w:pPr>
+      <w:r>
         <w:t xml:space="preserve">Nutrient </w:t>
       </w:r>
       <w:r>
@@ -5242,7 +5882,15 @@
         <w:t>f</w:t>
       </w:r>
       <w:r>
-        <w:t>lowering, fruitings, protein and starch contents are reduced</w:t>
+        <w:t xml:space="preserve">lowering, </w:t>
+      </w:r>
+      <w:proofErr w:type="spellStart"/>
+      <w:r>
+        <w:t>fruitings</w:t>
+      </w:r>
+      <w:proofErr w:type="spellEnd"/>
+      <w:r>
+        <w:t>, protein and starch contents are reduced</w:t>
       </w:r>
     </w:p>
     <w:p>
@@ -5477,6 +6125,7 @@
         <w:pStyle w:val="Titolo4"/>
       </w:pPr>
       <w:r>
+        <w:lastRenderedPageBreak/>
         <w:t>Boron</w:t>
       </w:r>
     </w:p>
@@ -5501,11 +6150,335 @@
         </w:numPr>
       </w:pPr>
       <w:r>
+        <w:t>l</w:t>
+      </w:r>
+      <w:r>
+        <w:t>eaves may develop dark brown, irregular lesions</w:t>
+      </w:r>
+    </w:p>
+    <w:p>
+      <w:pPr>
+        <w:pStyle w:val="Paragrafoelenco"/>
+        <w:numPr>
+          <w:ilvl w:val="0"/>
+          <w:numId w:val="15"/>
+        </w:numPr>
+      </w:pPr>
+      <w:r>
+        <w:t>w</w:t>
+      </w:r>
+      <w:r>
+        <w:t>hitish-yellow spots may form at the base of the leaves</w:t>
+      </w:r>
+    </w:p>
+    <w:p>
+      <w:pPr>
+        <w:pStyle w:val="Paragrafoelenco"/>
+        <w:numPr>
+          <w:ilvl w:val="0"/>
+          <w:numId w:val="15"/>
+        </w:numPr>
+      </w:pPr>
+      <w:r>
+        <w:t>l</w:t>
+      </w:r>
+      <w:r>
+        <w:t xml:space="preserve">eaves may become thickened, </w:t>
+      </w:r>
+      <w:proofErr w:type="gramStart"/>
+      <w:r>
+        <w:t>distorted</w:t>
+      </w:r>
+      <w:proofErr w:type="gramEnd"/>
+      <w:r>
+        <w:t xml:space="preserve"> and curled</w:t>
+      </w:r>
+    </w:p>
+    <w:p>
+      <w:pPr>
+        <w:pStyle w:val="Paragrafoelenco"/>
+        <w:numPr>
+          <w:ilvl w:val="0"/>
+          <w:numId w:val="15"/>
+        </w:numPr>
+      </w:pPr>
+      <w:r>
+        <w:t>s</w:t>
+      </w:r>
+      <w:r>
+        <w:t>tems may be stunted</w:t>
+      </w:r>
+    </w:p>
+    <w:p>
+      <w:pPr>
+        <w:pStyle w:val="Paragrafoelenco"/>
+        <w:numPr>
+          <w:ilvl w:val="0"/>
+          <w:numId w:val="15"/>
+        </w:numPr>
+      </w:pPr>
+      <w:r>
+        <w:t>flower buds may fail to form or be misshapen</w:t>
+      </w:r>
+    </w:p>
+    <w:p>
+      <w:pPr>
+        <w:pStyle w:val="Titolo4"/>
+      </w:pPr>
+      <w:r>
+        <w:t>Calcium</w:t>
+      </w:r>
+    </w:p>
+    <w:p>
+      <w:pPr>
+        <w:pStyle w:val="Paragrafoelenco"/>
+        <w:numPr>
+          <w:ilvl w:val="0"/>
+          <w:numId w:val="15"/>
+        </w:numPr>
+      </w:pPr>
+      <w:r>
+        <w:t>localized tissue necrosis leading to stunted plant growt</w:t>
+      </w:r>
+      <w:r>
+        <w:t>h</w:t>
+      </w:r>
+    </w:p>
+    <w:p>
+      <w:pPr>
+        <w:pStyle w:val="Paragrafoelenco"/>
+        <w:numPr>
+          <w:ilvl w:val="0"/>
+          <w:numId w:val="15"/>
+        </w:numPr>
+      </w:pPr>
+      <w:r>
+        <w:t>necrotic leaf margins on young leaves or curling of the leaves, and eventual death of terminal buds and root tips</w:t>
+      </w:r>
+    </w:p>
+    <w:p>
+      <w:pPr>
+        <w:pStyle w:val="Paragrafoelenco"/>
+        <w:numPr>
+          <w:ilvl w:val="0"/>
+          <w:numId w:val="15"/>
+        </w:numPr>
+      </w:pPr>
+      <w:r>
+        <w:t>new growth and rapidly growing tissues of the plant are affected first</w:t>
+      </w:r>
+    </w:p>
+    <w:p>
+      <w:pPr>
+        <w:pStyle w:val="Paragrafoelenco"/>
+        <w:numPr>
+          <w:ilvl w:val="0"/>
+          <w:numId w:val="15"/>
+        </w:numPr>
+      </w:pPr>
+      <w:r>
+        <w:t>t</w:t>
+      </w:r>
+      <w:r>
+        <w:t>he mature leaves are rarely if ever affected</w:t>
+      </w:r>
+    </w:p>
+    <w:p>
+      <w:pPr>
+        <w:pStyle w:val="Paragrafoelenco"/>
+        <w:numPr>
+          <w:ilvl w:val="0"/>
+          <w:numId w:val="15"/>
+        </w:numPr>
+      </w:pPr>
+      <w:r>
+        <w:t>r</w:t>
+      </w:r>
+      <w:r>
+        <w:t>educed height, fewer nodes, and less leaf are</w:t>
+      </w:r>
+      <w:r>
+        <w:t>a</w:t>
+      </w:r>
+    </w:p>
+    <w:p>
+      <w:pPr>
+        <w:pStyle w:val="Titolo4"/>
+      </w:pPr>
+      <w:r>
+        <w:t>Chloride</w:t>
+      </w:r>
+    </w:p>
+    <w:p>
+      <w:pPr>
+        <w:pStyle w:val="Paragrafoelenco"/>
+        <w:numPr>
+          <w:ilvl w:val="0"/>
+          <w:numId w:val="15"/>
+        </w:numPr>
+      </w:pPr>
+      <w:r>
+        <w:t>chlorotic and necrotic spotting along leaves with abrupt boundaries between dead and alive tissue</w:t>
+      </w:r>
+    </w:p>
+    <w:p>
+      <w:pPr>
+        <w:pStyle w:val="Paragrafoelenco"/>
+        <w:numPr>
+          <w:ilvl w:val="0"/>
+          <w:numId w:val="15"/>
+        </w:numPr>
+      </w:pPr>
+      <w:r>
+        <w:t>w</w:t>
+      </w:r>
+      <w:r>
+        <w:t xml:space="preserve">ilting of leaves along margins </w:t>
+      </w:r>
+    </w:p>
+    <w:p>
+      <w:pPr>
+        <w:pStyle w:val="Paragrafoelenco"/>
+        <w:numPr>
+          <w:ilvl w:val="0"/>
+          <w:numId w:val="15"/>
+        </w:numPr>
+      </w:pPr>
+      <w:r>
+        <w:t>highly branched roots</w:t>
+      </w:r>
+    </w:p>
+    <w:p>
+      <w:pPr>
+        <w:pStyle w:val="Titolo4"/>
+      </w:pPr>
+      <w:r>
+        <w:t>Copper</w:t>
+      </w:r>
+    </w:p>
+    <w:p>
+      <w:pPr>
+        <w:pStyle w:val="Paragrafoelenco"/>
+        <w:numPr>
+          <w:ilvl w:val="0"/>
+          <w:numId w:val="15"/>
+        </w:numPr>
+      </w:pPr>
+      <w:r>
+        <w:t>chlorotic younger leaves</w:t>
+      </w:r>
+    </w:p>
+    <w:p>
+      <w:pPr>
+        <w:pStyle w:val="Paragrafoelenco"/>
+        <w:numPr>
+          <w:ilvl w:val="0"/>
+          <w:numId w:val="15"/>
+        </w:numPr>
+      </w:pPr>
+      <w:r>
+        <w:t>stunted growth</w:t>
+      </w:r>
+    </w:p>
+    <w:p>
+      <w:pPr>
+        <w:pStyle w:val="Paragrafoelenco"/>
+        <w:numPr>
+          <w:ilvl w:val="0"/>
+          <w:numId w:val="15"/>
+        </w:numPr>
+      </w:pPr>
+      <w:r>
+        <w:t>delayed maturity</w:t>
+      </w:r>
+    </w:p>
+    <w:p>
+      <w:pPr>
+        <w:pStyle w:val="Paragrafoelenco"/>
+        <w:numPr>
+          <w:ilvl w:val="0"/>
+          <w:numId w:val="15"/>
+        </w:numPr>
+      </w:pPr>
+      <w:r>
+        <w:t>excessive tillering</w:t>
+      </w:r>
+    </w:p>
+    <w:p>
+      <w:pPr>
+        <w:pStyle w:val="Paragrafoelenco"/>
+        <w:numPr>
+          <w:ilvl w:val="0"/>
+          <w:numId w:val="15"/>
+        </w:numPr>
+      </w:pPr>
+      <w:r>
+        <w:t>lodging and sometimes brown discoloration</w:t>
+      </w:r>
+    </w:p>
+    <w:p>
+      <w:pPr>
+        <w:pStyle w:val="Titolo4"/>
+      </w:pPr>
+      <w:r>
+        <w:t>Iron</w:t>
+      </w:r>
+    </w:p>
+    <w:p>
+      <w:pPr>
+        <w:pStyle w:val="Paragrafoelenco"/>
+        <w:numPr>
+          <w:ilvl w:val="0"/>
+          <w:numId w:val="15"/>
+        </w:numPr>
+      </w:pPr>
+      <w:r>
+        <w:t>y</w:t>
+      </w:r>
+      <w:r>
+        <w:t>ellowing (Chlorosis) occur</w:t>
+      </w:r>
+      <w:r>
+        <w:t>s</w:t>
+      </w:r>
+      <w:r>
+        <w:t xml:space="preserve"> in the newly emerging leaves instead of the older leaves and usually seen in the interveinal region</w:t>
+      </w:r>
+    </w:p>
+    <w:p>
+      <w:pPr>
+        <w:pStyle w:val="Paragrafoelenco"/>
+        <w:numPr>
+          <w:ilvl w:val="0"/>
+          <w:numId w:val="15"/>
+        </w:numPr>
+      </w:pPr>
+      <w:r>
+        <w:t>f</w:t>
+      </w:r>
+      <w:r>
+        <w:t>ruit would be of poor quality and quantity</w:t>
+      </w:r>
+    </w:p>
+    <w:p>
+      <w:pPr>
+        <w:pStyle w:val="Paragrafoelenco"/>
+        <w:numPr>
+          <w:ilvl w:val="0"/>
+          <w:numId w:val="15"/>
+        </w:numPr>
+      </w:pPr>
+      <w:r>
+        <w:t>the yellowing may turn a pale white or the whole leaf may be affected</w:t>
+      </w:r>
+    </w:p>
+    <w:p>
+      <w:pPr>
+        <w:pStyle w:val="Titolo4"/>
+      </w:pPr>
+      <w:r>
         <w:lastRenderedPageBreak/>
-        <w:t>l</w:t>
-      </w:r>
-      <w:r>
-        <w:t>eaves may develop dark brown, irregular lesions</w:t>
+        <w:t>Manganese</w:t>
       </w:r>
     </w:p>
     <w:p>
@@ -5517,10 +6490,10 @@
         </w:numPr>
       </w:pPr>
       <w:r>
-        <w:t>w</w:t>
-      </w:r>
-      <w:r>
-        <w:t>hitish-yellow spots may form at the base of the leaves</w:t>
+        <w:t>p</w:t>
+      </w:r>
+      <w:r>
+        <w:t>lant disorder that is often confused with, and occurs with, iron deficiency</w:t>
       </w:r>
     </w:p>
     <w:p>
@@ -5532,10 +6505,10 @@
         </w:numPr>
       </w:pPr>
       <w:r>
-        <w:t>l</w:t>
-      </w:r>
-      <w:r>
-        <w:t>eaves may become thickened, distorted and curled</w:t>
+        <w:t>m</w:t>
+      </w:r>
+      <w:r>
+        <w:t>ost common in poorly drained soils, also where organic matter levels are high</w:t>
       </w:r>
     </w:p>
     <w:p>
@@ -5547,10 +6520,10 @@
         </w:numPr>
       </w:pPr>
       <w:r>
-        <w:t>s</w:t>
-      </w:r>
-      <w:r>
-        <w:t>tems may be stunted</w:t>
+        <w:t>m</w:t>
+      </w:r>
+      <w:r>
+        <w:t>anganese may be unavailable to plants where pH is high</w:t>
       </w:r>
     </w:p>
     <w:p>
@@ -5562,7 +6535,57 @@
         </w:numPr>
       </w:pPr>
       <w:r>
-        <w:t>flower buds may fail to form or be misshapen</w:t>
+        <w:t>yellowing of leaves with smallest leaf veins remaining green to produce a ‘</w:t>
+      </w:r>
+      <w:proofErr w:type="spellStart"/>
+      <w:r>
+        <w:t>chequered</w:t>
+      </w:r>
+      <w:proofErr w:type="spellEnd"/>
+      <w:r>
+        <w:t>’ effect</w:t>
+      </w:r>
+      <w:r>
+        <w:t xml:space="preserve"> </w:t>
+      </w:r>
+    </w:p>
+    <w:p>
+      <w:pPr>
+        <w:pStyle w:val="Paragrafoelenco"/>
+        <w:numPr>
+          <w:ilvl w:val="0"/>
+          <w:numId w:val="15"/>
+        </w:numPr>
+      </w:pPr>
+      <w:r>
+        <w:t>younger leaves may appear to be unaffected</w:t>
+      </w:r>
+    </w:p>
+    <w:p>
+      <w:pPr>
+        <w:pStyle w:val="Paragrafoelenco"/>
+        <w:numPr>
+          <w:ilvl w:val="0"/>
+          <w:numId w:val="15"/>
+        </w:numPr>
+      </w:pPr>
+      <w:r>
+        <w:t>b</w:t>
+      </w:r>
+      <w:r>
+        <w:t>rown spots may appear on leaf surfaces</w:t>
+      </w:r>
+    </w:p>
+    <w:p>
+      <w:pPr>
+        <w:pStyle w:val="Paragrafoelenco"/>
+        <w:numPr>
+          <w:ilvl w:val="0"/>
+          <w:numId w:val="15"/>
+        </w:numPr>
+      </w:pPr>
+      <w:r>
+        <w:t>severely affected leaves turn brown and wither</w:t>
       </w:r>
     </w:p>
     <w:p>
@@ -5570,7 +6593,7 @@
         <w:pStyle w:val="Titolo4"/>
       </w:pPr>
       <w:r>
-        <w:t>Calcium</w:t>
+        <w:t>Zinc</w:t>
       </w:r>
     </w:p>
     <w:p>
@@ -5582,10 +6605,7 @@
         </w:numPr>
       </w:pPr>
       <w:r>
-        <w:t>localized tissue necrosis leading to stunted plant growt</w:t>
-      </w:r>
-      <w:r>
-        <w:t>h</w:t>
+        <w:t>growth is limited because the plant</w:t>
       </w:r>
     </w:p>
     <w:p>
@@ -5597,363 +6617,15 @@
         </w:numPr>
       </w:pPr>
       <w:r>
-        <w:t>necrotic leaf margins on young leaves or curling of the leaves, and eventual death of terminal buds and root tips</w:t>
-      </w:r>
-    </w:p>
-    <w:p>
-      <w:pPr>
-        <w:pStyle w:val="Paragrafoelenco"/>
-        <w:numPr>
-          <w:ilvl w:val="0"/>
-          <w:numId w:val="15"/>
-        </w:numPr>
-      </w:pPr>
-      <w:r>
-        <w:t>new growth and rapidly growing tissues of the plant are affected first</w:t>
-      </w:r>
-    </w:p>
-    <w:p>
-      <w:pPr>
-        <w:pStyle w:val="Paragrafoelenco"/>
-        <w:numPr>
-          <w:ilvl w:val="0"/>
-          <w:numId w:val="15"/>
-        </w:numPr>
-      </w:pPr>
-      <w:r>
-        <w:t>t</w:t>
-      </w:r>
-      <w:r>
-        <w:t>he mature leaves are rarely if ever affected</w:t>
-      </w:r>
-    </w:p>
-    <w:p>
-      <w:pPr>
-        <w:pStyle w:val="Paragrafoelenco"/>
-        <w:numPr>
-          <w:ilvl w:val="0"/>
-          <w:numId w:val="15"/>
-        </w:numPr>
-      </w:pPr>
-      <w:r>
-        <w:t>r</w:t>
-      </w:r>
-      <w:r>
-        <w:t>educed height, fewer nodes, and less leaf are</w:t>
-      </w:r>
-      <w:r>
-        <w:t>a</w:t>
-      </w:r>
-    </w:p>
-    <w:p>
-      <w:pPr>
-        <w:pStyle w:val="Titolo4"/>
-      </w:pPr>
-      <w:r>
-        <w:t>Chloride</w:t>
-      </w:r>
-    </w:p>
-    <w:p>
-      <w:pPr>
-        <w:pStyle w:val="Paragrafoelenco"/>
-        <w:numPr>
-          <w:ilvl w:val="0"/>
-          <w:numId w:val="15"/>
-        </w:numPr>
-      </w:pPr>
-      <w:r>
-        <w:t>chlorotic and necrotic spotting along leaves with abrupt boundaries between dead and alive tissue</w:t>
-      </w:r>
-    </w:p>
-    <w:p>
-      <w:pPr>
-        <w:pStyle w:val="Paragrafoelenco"/>
-        <w:numPr>
-          <w:ilvl w:val="0"/>
-          <w:numId w:val="15"/>
-        </w:numPr>
-      </w:pPr>
-      <w:r>
-        <w:t>w</w:t>
-      </w:r>
-      <w:r>
-        <w:t xml:space="preserve">ilting of leaves along margins </w:t>
-      </w:r>
-    </w:p>
-    <w:p>
-      <w:pPr>
-        <w:pStyle w:val="Paragrafoelenco"/>
-        <w:numPr>
-          <w:ilvl w:val="0"/>
-          <w:numId w:val="15"/>
-        </w:numPr>
-      </w:pPr>
-      <w:r>
-        <w:t>highly branched roots</w:t>
-      </w:r>
-    </w:p>
-    <w:p>
-      <w:pPr>
-        <w:pStyle w:val="Titolo4"/>
-      </w:pPr>
-      <w:r>
-        <w:t>Copper</w:t>
-      </w:r>
-    </w:p>
-    <w:p>
-      <w:pPr>
-        <w:pStyle w:val="Paragrafoelenco"/>
-        <w:numPr>
-          <w:ilvl w:val="0"/>
-          <w:numId w:val="15"/>
-        </w:numPr>
-      </w:pPr>
-      <w:r>
-        <w:t>chlorotic younger leaves</w:t>
-      </w:r>
-    </w:p>
-    <w:p>
-      <w:pPr>
-        <w:pStyle w:val="Paragrafoelenco"/>
-        <w:numPr>
-          <w:ilvl w:val="0"/>
-          <w:numId w:val="15"/>
-        </w:numPr>
-      </w:pPr>
-      <w:r>
-        <w:t>stunted growth</w:t>
-      </w:r>
-    </w:p>
-    <w:p>
-      <w:pPr>
-        <w:pStyle w:val="Paragrafoelenco"/>
-        <w:numPr>
-          <w:ilvl w:val="0"/>
-          <w:numId w:val="15"/>
-        </w:numPr>
-      </w:pPr>
-      <w:r>
-        <w:t>delayed maturity</w:t>
-      </w:r>
-    </w:p>
-    <w:p>
-      <w:pPr>
-        <w:pStyle w:val="Paragrafoelenco"/>
-        <w:numPr>
-          <w:ilvl w:val="0"/>
-          <w:numId w:val="15"/>
-        </w:numPr>
-      </w:pPr>
-      <w:r>
-        <w:t>excessive tillering</w:t>
-      </w:r>
-    </w:p>
-    <w:p>
-      <w:pPr>
-        <w:pStyle w:val="Paragrafoelenco"/>
-        <w:numPr>
-          <w:ilvl w:val="0"/>
-          <w:numId w:val="15"/>
-        </w:numPr>
-      </w:pPr>
-      <w:r>
-        <w:t>lodging and sometimes brown discoloration</w:t>
-      </w:r>
-    </w:p>
-    <w:p>
-      <w:pPr>
-        <w:pStyle w:val="Titolo4"/>
-      </w:pPr>
-      <w:r>
-        <w:t>Iron</w:t>
-      </w:r>
-    </w:p>
-    <w:p>
-      <w:pPr>
-        <w:pStyle w:val="Paragrafoelenco"/>
-        <w:numPr>
-          <w:ilvl w:val="0"/>
-          <w:numId w:val="15"/>
-        </w:numPr>
-      </w:pPr>
-      <w:r>
-        <w:t>y</w:t>
-      </w:r>
-      <w:r>
-        <w:t>ellowing (Chlorosis) occur</w:t>
-      </w:r>
-      <w:r>
-        <w:t>s</w:t>
-      </w:r>
-      <w:r>
-        <w:t xml:space="preserve"> in the newly emerging leaves instead of the older leaves and usually seen in the interveinal region</w:t>
-      </w:r>
-    </w:p>
-    <w:p>
-      <w:pPr>
-        <w:pStyle w:val="Paragrafoelenco"/>
-        <w:numPr>
-          <w:ilvl w:val="0"/>
-          <w:numId w:val="15"/>
-        </w:numPr>
-      </w:pPr>
-      <w:r>
-        <w:t>f</w:t>
-      </w:r>
-      <w:r>
-        <w:t>ruit would be of poor quality and quantity</w:t>
-      </w:r>
-    </w:p>
-    <w:p>
-      <w:pPr>
-        <w:pStyle w:val="Paragrafoelenco"/>
-        <w:numPr>
-          <w:ilvl w:val="0"/>
-          <w:numId w:val="15"/>
-        </w:numPr>
-      </w:pPr>
-      <w:r>
-        <w:t>the yellowing may turn a pale white or the whole leaf may be affected</w:t>
-      </w:r>
-    </w:p>
-    <w:p>
-      <w:pPr>
-        <w:pStyle w:val="Titolo4"/>
-      </w:pPr>
-      <w:r>
-        <w:t>Manganese</w:t>
-      </w:r>
-    </w:p>
-    <w:p>
-      <w:pPr>
-        <w:pStyle w:val="Paragrafoelenco"/>
-        <w:numPr>
-          <w:ilvl w:val="0"/>
-          <w:numId w:val="15"/>
-        </w:numPr>
-      </w:pPr>
-      <w:r>
-        <w:t>p</w:t>
-      </w:r>
-      <w:r>
-        <w:t>lant disorder that is often confused with, and occurs with, iron deficiency</w:t>
-      </w:r>
-    </w:p>
-    <w:p>
-      <w:pPr>
-        <w:pStyle w:val="Paragrafoelenco"/>
-        <w:numPr>
-          <w:ilvl w:val="0"/>
-          <w:numId w:val="15"/>
-        </w:numPr>
-      </w:pPr>
-      <w:r>
-        <w:lastRenderedPageBreak/>
-        <w:t>m</w:t>
-      </w:r>
-      <w:r>
-        <w:t>ost common in poorly drained soils, also where organic matter levels are high</w:t>
-      </w:r>
-    </w:p>
-    <w:p>
-      <w:pPr>
-        <w:pStyle w:val="Paragrafoelenco"/>
-        <w:numPr>
-          <w:ilvl w:val="0"/>
-          <w:numId w:val="15"/>
-        </w:numPr>
-      </w:pPr>
-      <w:r>
-        <w:t>m</w:t>
-      </w:r>
-      <w:r>
-        <w:t>anganese may be unavailable to plants where pH is high</w:t>
-      </w:r>
-    </w:p>
-    <w:p>
-      <w:pPr>
-        <w:pStyle w:val="Paragrafoelenco"/>
-        <w:numPr>
-          <w:ilvl w:val="0"/>
-          <w:numId w:val="15"/>
-        </w:numPr>
-      </w:pPr>
-      <w:r>
-        <w:t>yellowing of leaves with smallest leaf veins remaining green to produce a ‘chequered’ effect</w:t>
-      </w:r>
-      <w:r>
-        <w:t xml:space="preserve"> </w:t>
-      </w:r>
-    </w:p>
-    <w:p>
-      <w:pPr>
-        <w:pStyle w:val="Paragrafoelenco"/>
-        <w:numPr>
-          <w:ilvl w:val="0"/>
-          <w:numId w:val="15"/>
-        </w:numPr>
-      </w:pPr>
-      <w:r>
-        <w:t>younger leaves may appear to be unaffected</w:t>
-      </w:r>
-    </w:p>
-    <w:p>
-      <w:pPr>
-        <w:pStyle w:val="Paragrafoelenco"/>
-        <w:numPr>
-          <w:ilvl w:val="0"/>
-          <w:numId w:val="15"/>
-        </w:numPr>
-      </w:pPr>
-      <w:r>
-        <w:t>b</w:t>
-      </w:r>
-      <w:r>
-        <w:t>rown spots may appear on leaf surfaces</w:t>
-      </w:r>
-    </w:p>
-    <w:p>
-      <w:pPr>
-        <w:pStyle w:val="Paragrafoelenco"/>
-        <w:numPr>
-          <w:ilvl w:val="0"/>
-          <w:numId w:val="15"/>
-        </w:numPr>
-      </w:pPr>
-      <w:r>
-        <w:t>severely affected leaves turn brown and wither</w:t>
-      </w:r>
-    </w:p>
-    <w:p>
-      <w:pPr>
-        <w:pStyle w:val="Titolo4"/>
-      </w:pPr>
-      <w:r>
-        <w:t>Zinc</w:t>
-      </w:r>
-    </w:p>
-    <w:p>
-      <w:pPr>
-        <w:pStyle w:val="Paragrafoelenco"/>
-        <w:numPr>
-          <w:ilvl w:val="0"/>
-          <w:numId w:val="15"/>
-        </w:numPr>
-      </w:pPr>
-      <w:r>
-        <w:t>growth is limited because the plant</w:t>
-      </w:r>
-    </w:p>
-    <w:p>
-      <w:pPr>
-        <w:pStyle w:val="Paragrafoelenco"/>
-        <w:numPr>
-          <w:ilvl w:val="0"/>
-          <w:numId w:val="15"/>
-        </w:numPr>
-      </w:pPr>
-      <w:r>
-        <w:t xml:space="preserve">cannot take up sufficient quantities of this essential micronutrient from its growing medium. </w:t>
+        <w:t xml:space="preserve">cannot take up </w:t>
+      </w:r>
+      <w:proofErr w:type="gramStart"/>
+      <w:r>
+        <w:t>sufficient quantities</w:t>
+      </w:r>
+      <w:proofErr w:type="gramEnd"/>
+      <w:r>
+        <w:t xml:space="preserve"> of this essential micronutrient from its growing medium. </w:t>
       </w:r>
     </w:p>
     <w:p>
@@ -6088,7 +6760,15 @@
     </w:p>
     <w:p>
       <w:r>
-        <w:t xml:space="preserve">Aphids live only about a week, but a mature female can reproduce rapidly. The tiny sucking pests, often found growing en masse on the underside of leaves, emit a sticky substance that draws ants and attracts sooty mold. Control aphids with neem oil or insecticidal soap. </w:t>
+        <w:t xml:space="preserve">Aphids live only about a week, but a mature female can reproduce rapidly. The tiny sucking pests, often found growing </w:t>
+      </w:r>
+      <w:proofErr w:type="spellStart"/>
+      <w:r>
+        <w:t>en</w:t>
+      </w:r>
+      <w:proofErr w:type="spellEnd"/>
+      <w:r>
+        <w:t xml:space="preserve"> masse on the underside of leaves, emit a sticky substance that draws ants and attracts sooty mold. Control aphids with neem oil or insecticidal soap. </w:t>
       </w:r>
     </w:p>
     <w:p>
@@ -6199,7 +6879,15 @@
         </w:numPr>
       </w:pPr>
       <w:r>
-        <w:t>mottling, streaking, browning or yellowing on the leaves </w:t>
+        <w:t xml:space="preserve">mottling, streaking, </w:t>
+      </w:r>
+      <w:proofErr w:type="gramStart"/>
+      <w:r>
+        <w:t>browning</w:t>
+      </w:r>
+      <w:proofErr w:type="gramEnd"/>
+      <w:r>
+        <w:t xml:space="preserve"> or yellowing on the leaves </w:t>
       </w:r>
     </w:p>
     <w:p>
@@ -6296,8 +6984,21 @@
         </w:numPr>
       </w:pPr>
       <w:r>
-        <w:t>purchasing the predatory mite Phytosieulus persimilis</w:t>
-      </w:r>
+        <w:t xml:space="preserve">purchasing the predatory mite </w:t>
+      </w:r>
+      <w:proofErr w:type="spellStart"/>
+      <w:r>
+        <w:t>Phytosieulus</w:t>
+      </w:r>
+      <w:proofErr w:type="spellEnd"/>
+      <w:r>
+        <w:t xml:space="preserve"> </w:t>
+      </w:r>
+      <w:proofErr w:type="spellStart"/>
+      <w:r>
+        <w:t>persimilis</w:t>
+      </w:r>
+      <w:proofErr w:type="spellEnd"/>
     </w:p>
     <w:p>
       <w:pPr>
@@ -6324,7 +7025,15 @@
     </w:p>
     <w:p>
       <w:r>
-        <w:t xml:space="preserve">Scale damage can be devastating, as the tiny pests suck out the sweet nectar. There are two types of scale: hard scale, found primarily on woody tissue such as branches, trunks and twigs; and soft scale, which has a waxy protective covering. Control can be difficult, but neem oil works well by suffocating the pests. Regular use of insecticidal soap is also effective.  </w:t>
+        <w:t xml:space="preserve">Scale damage can be devastating, as the tiny pests suck out the sweet nectar. There are two types of scale: hard scale, found primarily on woody tissue such as branches, </w:t>
+      </w:r>
+      <w:proofErr w:type="gramStart"/>
+      <w:r>
+        <w:t>trunks</w:t>
+      </w:r>
+      <w:proofErr w:type="gramEnd"/>
+      <w:r>
+        <w:t xml:space="preserve"> and twigs; and soft scale, which has a waxy protective covering. Control can be difficult, but neem oil works well by suffocating the pests. Regular use of insecticidal soap is also effective.  </w:t>
       </w:r>
     </w:p>
     <w:p>
@@ -6831,7 +7540,21 @@
         <w:rPr>
           <w:lang w:eastAsia="it-IT"/>
         </w:rPr>
-        <w:t>The fungus spores overwinter in plant debris. Remove dead leaves and infected canes from around the plants and disguard in the trash. Do not add to the compost pile.</w:t>
+        <w:t xml:space="preserve">The fungus spores overwinter in plant debris. Remove dead leaves and infected canes from around the plants and </w:t>
+      </w:r>
+      <w:proofErr w:type="spellStart"/>
+      <w:r>
+        <w:rPr>
+          <w:lang w:eastAsia="it-IT"/>
+        </w:rPr>
+        <w:t>disguard</w:t>
+      </w:r>
+      <w:proofErr w:type="spellEnd"/>
+      <w:r>
+        <w:rPr>
+          <w:lang w:eastAsia="it-IT"/>
+        </w:rPr>
+        <w:t xml:space="preserve"> in the trash. Do not add to the compost pile.</w:t>
       </w:r>
     </w:p>
     <w:p>
@@ -7022,7 +7745,15 @@
         </w:drawing>
       </w:r>
       <w:r>
-        <w:t>Powdery mildew is a fungal disease that affects many of our landscape plants, flowers, vegetables and fruits. Powdery mildew is an easy one to identify. Infected plants will display a white powdery substance that is most visible on upper leaf surfaces, but it can appear anywhere on the plant including stems, flower buds, and even the fruit of the plant.  This fungus thrives during low soil moisture conditions combined with high humidity levels on the upper parts of the plant surface.  It tends to affect plants kept in shady areas more than those in direct sun.</w:t>
+        <w:t xml:space="preserve">Powdery mildew is a fungal disease that affects many of our landscape plants, flowers, </w:t>
+      </w:r>
+      <w:proofErr w:type="gramStart"/>
+      <w:r>
+        <w:t>vegetables</w:t>
+      </w:r>
+      <w:proofErr w:type="gramEnd"/>
+      <w:r>
+        <w:t xml:space="preserve"> and fruits. Powdery mildew is an easy one to identify. Infected plants will display a white powdery substance that is most visible on upper leaf surfaces, but it can appear anywhere on the plant including stems, flower buds, and even the fruit of the plant.  This fungus thrives during low soil moisture conditions combined with high humidity levels on the upper parts of the plant surface.  It tends to affect plants kept in shady areas more than those in direct sun.</w:t>
       </w:r>
     </w:p>
     <w:p>
@@ -7318,7 +8049,15 @@
         </w:numPr>
       </w:pPr>
       <w:r>
-        <w:t>If growing potatoes, grow early varieties because blight occurs during mid-summer and you can harvest your crop before the blight.</w:t>
+        <w:t>If growing potatoes, grow early varieties because blight occurs during mid-</w:t>
+      </w:r>
+      <w:proofErr w:type="gramStart"/>
+      <w:r>
+        <w:t>summer</w:t>
+      </w:r>
+      <w:proofErr w:type="gramEnd"/>
+      <w:r>
+        <w:t xml:space="preserve"> and you can harvest your crop before the blight.</w:t>
       </w:r>
     </w:p>
     <w:p>
@@ -7330,7 +8069,31 @@
         </w:numPr>
       </w:pPr>
       <w:r>
-        <w:t>Plant resistant varieties:  Sarpo Mira and Sarpo Axona are two varieties that show good resistance. Practice good garden hygiene. </w:t>
+        <w:t xml:space="preserve">Plant resistant varieties:  </w:t>
+      </w:r>
+      <w:proofErr w:type="spellStart"/>
+      <w:r>
+        <w:t>Sarpo</w:t>
+      </w:r>
+      <w:proofErr w:type="spellEnd"/>
+      <w:r>
+        <w:t xml:space="preserve"> Mira and </w:t>
+      </w:r>
+      <w:proofErr w:type="spellStart"/>
+      <w:r>
+        <w:t>Sarpo</w:t>
+      </w:r>
+      <w:proofErr w:type="spellEnd"/>
+      <w:r>
+        <w:t xml:space="preserve"> </w:t>
+      </w:r>
+      <w:proofErr w:type="spellStart"/>
+      <w:r>
+        <w:t>Axona</w:t>
+      </w:r>
+      <w:proofErr w:type="spellEnd"/>
+      <w:r>
+        <w:t xml:space="preserve"> are two varieties that show good resistance. Practice good garden hygiene. </w:t>
       </w:r>
     </w:p>
     <w:p>
@@ -7422,7 +8185,23 @@
         </w:drawing>
       </w:r>
       <w:r>
-        <w:t>Canker is often identified by an open wound that has been infected by fungal or bacterial pathogens.  Some cankers are not serious while others can be lethal.  Canker occurs primarily on woody landscape plants. Symptoms may include sunken, swollen, cracked or dead areas found on stems, limbs or trunk.  Cankers can girdle branches and kill foliage. Cankers are most common on stressed plants that have been weakened by cold, insects, drought conditions, nutritional imbalances or root rot.  Rodents can also spread the pathogens.</w:t>
+        <w:t xml:space="preserve">Canker is often identified by an open wound that has been infected by fungal or bacterial pathogens.  Some cankers are not serious while others can be lethal.  Canker occurs primarily on woody landscape plants. Symptoms may include sunken, swollen, cracked or dead areas found on stems, </w:t>
+      </w:r>
+      <w:proofErr w:type="gramStart"/>
+      <w:r>
+        <w:t>limbs</w:t>
+      </w:r>
+      <w:proofErr w:type="gramEnd"/>
+      <w:r>
+        <w:t xml:space="preserve"> or trunk.  Cankers can girdle branches and kill foliage. Cankers are most common on stressed plants that have been weakened by cold, insects, drought conditions, nutritional </w:t>
+      </w:r>
+      <w:proofErr w:type="gramStart"/>
+      <w:r>
+        <w:t>imbalances</w:t>
+      </w:r>
+      <w:proofErr w:type="gramEnd"/>
+      <w:r>
+        <w:t xml:space="preserve"> or root rot.  Rodents can also spread the pathogens.</w:t>
       </w:r>
     </w:p>
     <w:p>
@@ -7509,7 +8288,15 @@
     </w:p>
     <w:p>
       <w:r>
-        <w:t>This disease of peach, apricot, plum and cherry spreads in warm wet weather infecting buds, blossoms, leaves, fruit and twigs (not large branches). Leaves develop numerous small, tan to purplish spots about 6 mm in diameter that drop out causing a shot hole appearance. Red to purplish spots also form on the fruit and can be accompanied by a clear, gummy substance. Gummy twig and small branch cankers also occur.</w:t>
+        <w:t xml:space="preserve">This disease of peach, apricot, plum and cherry spreads in warm wet weather infecting buds, blossoms, leaves, </w:t>
+      </w:r>
+      <w:proofErr w:type="gramStart"/>
+      <w:r>
+        <w:t>fruit</w:t>
+      </w:r>
+      <w:proofErr w:type="gramEnd"/>
+      <w:r>
+        <w:t xml:space="preserve"> and twigs (not large branches). Leaves develop numerous small, tan to purplish spots about 6 mm in diameter that drop out causing a shot hole appearance. Red to purplish spots also form on the fruit and can be accompanied by a clear, gummy substance. Gummy twig and small branch cankers also occur.</w:t>
       </w:r>
     </w:p>
     <w:p>
@@ -7551,7 +8338,15 @@
     </w:p>
     <w:p>
       <w:r>
-        <w:t xml:space="preserve">Late Blight and Early Blight these are fungal diseases of tomatoes, potatoes and other related plants. Early blight appears as dark brown to black leaf spots with concentric rings. Black spots develop on stems and large, black, leathery, sunken spots on the fruit. Infections often occur in May or June in wet years. Late blight forms irregular greenish black, </w:t>
+        <w:t xml:space="preserve">Late Blight and Early Blight these are fungal diseases of tomatoes, </w:t>
+      </w:r>
+      <w:proofErr w:type="gramStart"/>
+      <w:r>
+        <w:t>potatoes</w:t>
+      </w:r>
+      <w:proofErr w:type="gramEnd"/>
+      <w:r>
+        <w:t xml:space="preserve"> and other related plants. Early blight appears as dark brown to black leaf spots with concentric rings. Black spots develop on stems and large, black, leathery, sunken spots on the fruit. Infections often occur in May or June in wet years. Late blight forms irregular greenish black, </w:t>
       </w:r>
       <w:r>
         <w:t>water-soaked</w:t>
@@ -7580,7 +8375,15 @@
     </w:p>
     <w:p>
       <w:r>
-        <w:t>Space and prune plans for good air circulation. Avoid overhead watering. If Early blight starts to appear, pick off and destroy the infected leaves. If chemical control is required apply a copper spray at 7 to 10 day intervals. If late blight starts to appear remove diseased leaves or entire plants immediately, seal in a plastic bag and send to the landfill. Do not compost late blight infected plants. Apply a copper spray at every 5 to 10 days till allowed days before harvest.</w:t>
+        <w:t xml:space="preserve">Space and prune plans for good air circulation. Avoid overhead watering. If Early blight starts to appear, pick off and destroy the infected leaves. If chemical control is required apply a copper spray at </w:t>
+      </w:r>
+      <w:proofErr w:type="gramStart"/>
+      <w:r>
+        <w:t>7 to 10 day</w:t>
+      </w:r>
+      <w:proofErr w:type="gramEnd"/>
+      <w:r>
+        <w:t xml:space="preserve"> intervals. If late blight starts to appear remove diseased leaves or entire plants immediately, seal in a plastic bag and send to the landfill. Do not compost late blight infected plants. Apply a copper spray at every 5 to 10 days till allowed days before harvest.</w:t>
       </w:r>
     </w:p>
     <w:p>
@@ -7600,7 +8403,31 @@
         <w:t>water-soaked</w:t>
       </w:r>
       <w:r>
-        <w:t xml:space="preserve"> spots or areas on soft or senescent foliage, flower parts and young stems. On flowering plants, woody ornamentals and small fruit this disease can cause flower, leaf and shoot blights as well as stem and fruit rots. Very susceptible plants include: peonies, roses, hostas, strawberries and raspberries.</w:t>
+        <w:t xml:space="preserve"> spots or areas on soft or senescent foliage, flower parts and young stems. On flowering plants, woody </w:t>
+      </w:r>
+      <w:proofErr w:type="gramStart"/>
+      <w:r>
+        <w:t>ornamentals</w:t>
+      </w:r>
+      <w:proofErr w:type="gramEnd"/>
+      <w:r>
+        <w:t xml:space="preserve"> and small fruit this disease can cause flower, leaf and shoot blights as well as stem and fruit rots. Very susceptible plants </w:t>
+      </w:r>
+      <w:proofErr w:type="gramStart"/>
+      <w:r>
+        <w:t>include:</w:t>
+      </w:r>
+      <w:proofErr w:type="gramEnd"/>
+      <w:r>
+        <w:t xml:space="preserve"> peonies, roses, </w:t>
+      </w:r>
+      <w:proofErr w:type="spellStart"/>
+      <w:r>
+        <w:t>hostas</w:t>
+      </w:r>
+      <w:proofErr w:type="spellEnd"/>
+      <w:r>
+        <w:t>, strawberries and raspberries.</w:t>
       </w:r>
     </w:p>
     <w:p>
@@ -7630,13 +8457,39 @@
       <w:pPr>
         <w:pStyle w:val="Titolo4"/>
       </w:pPr>
-      <w:r>
-        <w:t>Verticilium Wilt</w:t>
-      </w:r>
-    </w:p>
-    <w:p>
-      <w:r>
-        <w:t>Verticilium Wilt is a serious fungal disease of many deciduous trees, herbaceous perennials, berries and vegetables. It is of particular concern for flowering cherries. It enters roots from the soil moving upwards in the plant, plugging up the plants transportation system. Visible indication that there is a problem starts with yellowing, wilting and dying back of young twigs and branches often on one side of plant or tree. Many other problems look the same, however Verticillium wilt gets worse from year to year. Cutting into a woody stem with a knife reveal black or brown streaks in the wood are vascular cambium just under the bark.</w:t>
+      <w:proofErr w:type="spellStart"/>
+      <w:r>
+        <w:t>Verticilium</w:t>
+      </w:r>
+      <w:proofErr w:type="spellEnd"/>
+      <w:r>
+        <w:t xml:space="preserve"> Wilt</w:t>
+      </w:r>
+    </w:p>
+    <w:p>
+      <w:proofErr w:type="spellStart"/>
+      <w:r>
+        <w:t>Verticilium</w:t>
+      </w:r>
+      <w:proofErr w:type="spellEnd"/>
+      <w:r>
+        <w:t xml:space="preserve"> Wilt is a serious fungal disease of many deciduous trees, herbaceous perennials, </w:t>
+      </w:r>
+      <w:proofErr w:type="gramStart"/>
+      <w:r>
+        <w:t>berries</w:t>
+      </w:r>
+      <w:proofErr w:type="gramEnd"/>
+      <w:r>
+        <w:t xml:space="preserve"> and vegetables. It is of particular concern for flowering cherries. It enters roots from the soil moving upwards in the plant, plugging up the plants transportation system. Visible indication that there is a problem starts with yellowing, </w:t>
+      </w:r>
+      <w:proofErr w:type="gramStart"/>
+      <w:r>
+        <w:t>wilting</w:t>
+      </w:r>
+      <w:proofErr w:type="gramEnd"/>
+      <w:r>
+        <w:t xml:space="preserve"> and dying back of young twigs and branches often on one side of plant or tree. Many other problems look the same, however Verticillium wilt gets worse from year to year. Cutting into a woody stem with a knife reveal black or brown streaks in the wood are vascular cambium just under the bark.</w:t>
       </w:r>
     </w:p>
     <w:p>
@@ -7648,16 +8501,40 @@
           <w:bCs/>
         </w:rPr>
       </w:pPr>
+      <w:proofErr w:type="spellStart"/>
       <w:r>
         <w:rPr>
           <w:rStyle w:val="Enfasigrassetto"/>
         </w:rPr>
-        <w:t>Verticilium Wilt Control</w:t>
-      </w:r>
-    </w:p>
-    <w:p>
-      <w:r>
-        <w:t>Control is all preventative as there is no cure once a plant is infected. Avoid drought stress or flooding on mature landscape trees. Remove dead and dying plants including the infested roots and the soil and replant with tolerant or resistant species. When pruning trees that may have this disease, sterilize your pruning tools between trees to prevent spreading it to an and noninfected tree. Rubbing alcohol, Lysol or a 10% household bleach solution (corrosive) can be used to disinfect pruning tools. Once an area is infected with Verticilium Wilt, we generally suggest not planting the same species in that area for several years.</w:t>
+        <w:t>Verticilium</w:t>
+      </w:r>
+      <w:proofErr w:type="spellEnd"/>
+      <w:r>
+        <w:rPr>
+          <w:rStyle w:val="Enfasigrassetto"/>
+        </w:rPr>
+        <w:t xml:space="preserve"> Wilt Control</w:t>
+      </w:r>
+    </w:p>
+    <w:p>
+      <w:r>
+        <w:t xml:space="preserve">Control is all preventative as there is no cure once a plant is infected. Avoid drought stress or flooding on mature landscape trees. Remove dead and dying plants including the infested roots and the soil and replant with tolerant or resistant species. When pruning trees that may have this disease, sterilize your pruning tools between trees to prevent spreading it to an and noninfected tree. Rubbing alcohol, </w:t>
+      </w:r>
+      <w:proofErr w:type="gramStart"/>
+      <w:r>
+        <w:t>Lysol</w:t>
+      </w:r>
+      <w:proofErr w:type="gramEnd"/>
+      <w:r>
+        <w:t xml:space="preserve"> or a 10% household bleach solution (corrosive) can be used to disinfect pruning tools. Once an area is infected with </w:t>
+      </w:r>
+      <w:proofErr w:type="spellStart"/>
+      <w:r>
+        <w:t>Verticilium</w:t>
+      </w:r>
+      <w:proofErr w:type="spellEnd"/>
+      <w:r>
+        <w:t xml:space="preserve"> Wilt, we generally suggest not planting the same species in that area for several years.</w:t>
       </w:r>
     </w:p>
     <w:p/>
@@ -8308,9 +9185,158 @@
     </w:lvl>
   </w:abstractNum>
   <w:abstractNum w:abstractNumId="4" w15:restartNumberingAfterBreak="0">
+    <w:nsid w:val="1ABF3606"/>
+    <w:multiLevelType w:val="multilevel"/>
+    <w:tmpl w:val="E96426B2"/>
+    <w:lvl w:ilvl="0">
+      <w:start w:val="1"/>
+      <w:numFmt w:val="bullet"/>
+      <w:lvlText w:val=""/>
+      <w:lvlJc w:val="left"/>
+      <w:pPr>
+        <w:tabs>
+          <w:tab w:val="num" w:pos="720"/>
+        </w:tabs>
+        <w:ind w:left="720" w:hanging="360"/>
+      </w:pPr>
+      <w:rPr>
+        <w:rFonts w:ascii="Symbol" w:hAnsi="Symbol" w:hint="default"/>
+        <w:sz w:val="20"/>
+      </w:rPr>
+    </w:lvl>
+    <w:lvl w:ilvl="1">
+      <w:start w:val="1"/>
+      <w:numFmt w:val="bullet"/>
+      <w:lvlText w:val="o"/>
+      <w:lvlJc w:val="left"/>
+      <w:pPr>
+        <w:tabs>
+          <w:tab w:val="num" w:pos="1440"/>
+        </w:tabs>
+        <w:ind w:left="1440" w:hanging="360"/>
+      </w:pPr>
+      <w:rPr>
+        <w:rFonts w:ascii="Courier New" w:hAnsi="Courier New" w:hint="default"/>
+        <w:sz w:val="20"/>
+      </w:rPr>
+    </w:lvl>
+    <w:lvl w:ilvl="2" w:tentative="1">
+      <w:start w:val="1"/>
+      <w:numFmt w:val="bullet"/>
+      <w:lvlText w:val=""/>
+      <w:lvlJc w:val="left"/>
+      <w:pPr>
+        <w:tabs>
+          <w:tab w:val="num" w:pos="2160"/>
+        </w:tabs>
+        <w:ind w:left="2160" w:hanging="360"/>
+      </w:pPr>
+      <w:rPr>
+        <w:rFonts w:ascii="Wingdings" w:hAnsi="Wingdings" w:hint="default"/>
+        <w:sz w:val="20"/>
+      </w:rPr>
+    </w:lvl>
+    <w:lvl w:ilvl="3" w:tentative="1">
+      <w:start w:val="1"/>
+      <w:numFmt w:val="bullet"/>
+      <w:lvlText w:val=""/>
+      <w:lvlJc w:val="left"/>
+      <w:pPr>
+        <w:tabs>
+          <w:tab w:val="num" w:pos="2880"/>
+        </w:tabs>
+        <w:ind w:left="2880" w:hanging="360"/>
+      </w:pPr>
+      <w:rPr>
+        <w:rFonts w:ascii="Wingdings" w:hAnsi="Wingdings" w:hint="default"/>
+        <w:sz w:val="20"/>
+      </w:rPr>
+    </w:lvl>
+    <w:lvl w:ilvl="4" w:tentative="1">
+      <w:start w:val="1"/>
+      <w:numFmt w:val="bullet"/>
+      <w:lvlText w:val=""/>
+      <w:lvlJc w:val="left"/>
+      <w:pPr>
+        <w:tabs>
+          <w:tab w:val="num" w:pos="3600"/>
+        </w:tabs>
+        <w:ind w:left="3600" w:hanging="360"/>
+      </w:pPr>
+      <w:rPr>
+        <w:rFonts w:ascii="Wingdings" w:hAnsi="Wingdings" w:hint="default"/>
+        <w:sz w:val="20"/>
+      </w:rPr>
+    </w:lvl>
+    <w:lvl w:ilvl="5" w:tentative="1">
+      <w:start w:val="1"/>
+      <w:numFmt w:val="bullet"/>
+      <w:lvlText w:val=""/>
+      <w:lvlJc w:val="left"/>
+      <w:pPr>
+        <w:tabs>
+          <w:tab w:val="num" w:pos="4320"/>
+        </w:tabs>
+        <w:ind w:left="4320" w:hanging="360"/>
+      </w:pPr>
+      <w:rPr>
+        <w:rFonts w:ascii="Wingdings" w:hAnsi="Wingdings" w:hint="default"/>
+        <w:sz w:val="20"/>
+      </w:rPr>
+    </w:lvl>
+    <w:lvl w:ilvl="6" w:tentative="1">
+      <w:start w:val="1"/>
+      <w:numFmt w:val="bullet"/>
+      <w:lvlText w:val=""/>
+      <w:lvlJc w:val="left"/>
+      <w:pPr>
+        <w:tabs>
+          <w:tab w:val="num" w:pos="5040"/>
+        </w:tabs>
+        <w:ind w:left="5040" w:hanging="360"/>
+      </w:pPr>
+      <w:rPr>
+        <w:rFonts w:ascii="Wingdings" w:hAnsi="Wingdings" w:hint="default"/>
+        <w:sz w:val="20"/>
+      </w:rPr>
+    </w:lvl>
+    <w:lvl w:ilvl="7" w:tentative="1">
+      <w:start w:val="1"/>
+      <w:numFmt w:val="bullet"/>
+      <w:lvlText w:val=""/>
+      <w:lvlJc w:val="left"/>
+      <w:pPr>
+        <w:tabs>
+          <w:tab w:val="num" w:pos="5760"/>
+        </w:tabs>
+        <w:ind w:left="5760" w:hanging="360"/>
+      </w:pPr>
+      <w:rPr>
+        <w:rFonts w:ascii="Wingdings" w:hAnsi="Wingdings" w:hint="default"/>
+        <w:sz w:val="20"/>
+      </w:rPr>
+    </w:lvl>
+    <w:lvl w:ilvl="8" w:tentative="1">
+      <w:start w:val="1"/>
+      <w:numFmt w:val="bullet"/>
+      <w:lvlText w:val=""/>
+      <w:lvlJc w:val="left"/>
+      <w:pPr>
+        <w:tabs>
+          <w:tab w:val="num" w:pos="6480"/>
+        </w:tabs>
+        <w:ind w:left="6480" w:hanging="360"/>
+      </w:pPr>
+      <w:rPr>
+        <w:rFonts w:ascii="Wingdings" w:hAnsi="Wingdings" w:hint="default"/>
+        <w:sz w:val="20"/>
+      </w:rPr>
+    </w:lvl>
+  </w:abstractNum>
+  <w:abstractNum w:abstractNumId="5" w15:restartNumberingAfterBreak="0">
     <w:nsid w:val="2C3E07F5"/>
     <w:multiLevelType w:val="hybridMultilevel"/>
-    <w:tmpl w:val="5D20071C"/>
+    <w:tmpl w:val="F43ADCEA"/>
     <w:lvl w:ilvl="0" w:tplc="04100001">
       <w:start w:val="1"/>
       <w:numFmt w:val="bullet"/>
@@ -8420,7 +9446,7 @@
       </w:rPr>
     </w:lvl>
   </w:abstractNum>
-  <w:abstractNum w:abstractNumId="5" w15:restartNumberingAfterBreak="0">
+  <w:abstractNum w:abstractNumId="6" w15:restartNumberingAfterBreak="0">
     <w:nsid w:val="2C4332CD"/>
     <w:multiLevelType w:val="multilevel"/>
     <w:tmpl w:val="1ECAA842"/>
@@ -8569,7 +9595,7 @@
       </w:rPr>
     </w:lvl>
   </w:abstractNum>
-  <w:abstractNum w:abstractNumId="6" w15:restartNumberingAfterBreak="0">
+  <w:abstractNum w:abstractNumId="7" w15:restartNumberingAfterBreak="0">
     <w:nsid w:val="2D9E3F8A"/>
     <w:multiLevelType w:val="multilevel"/>
     <w:tmpl w:val="A92452F2"/>
@@ -8718,7 +9744,7 @@
       </w:rPr>
     </w:lvl>
   </w:abstractNum>
-  <w:abstractNum w:abstractNumId="7" w15:restartNumberingAfterBreak="0">
+  <w:abstractNum w:abstractNumId="8" w15:restartNumberingAfterBreak="0">
     <w:nsid w:val="3C886153"/>
     <w:multiLevelType w:val="hybridMultilevel"/>
     <w:tmpl w:val="9EB04416"/>
@@ -8830,7 +9856,7 @@
       </w:rPr>
     </w:lvl>
   </w:abstractNum>
-  <w:abstractNum w:abstractNumId="8" w15:restartNumberingAfterBreak="0">
+  <w:abstractNum w:abstractNumId="9" w15:restartNumberingAfterBreak="0">
     <w:nsid w:val="3EB578C9"/>
     <w:multiLevelType w:val="hybridMultilevel"/>
     <w:tmpl w:val="20D27078"/>
@@ -8943,7 +9969,7 @@
       </w:rPr>
     </w:lvl>
   </w:abstractNum>
-  <w:abstractNum w:abstractNumId="9" w15:restartNumberingAfterBreak="0">
+  <w:abstractNum w:abstractNumId="10" w15:restartNumberingAfterBreak="0">
     <w:nsid w:val="48E413F8"/>
     <w:multiLevelType w:val="hybridMultilevel"/>
     <w:tmpl w:val="D04436C8"/>
@@ -9056,7 +10082,7 @@
       </w:rPr>
     </w:lvl>
   </w:abstractNum>
-  <w:abstractNum w:abstractNumId="10" w15:restartNumberingAfterBreak="0">
+  <w:abstractNum w:abstractNumId="11" w15:restartNumberingAfterBreak="0">
     <w:nsid w:val="4DE21ACE"/>
     <w:multiLevelType w:val="multilevel"/>
     <w:tmpl w:val="E96426B2"/>
@@ -9205,7 +10231,7 @@
       </w:rPr>
     </w:lvl>
   </w:abstractNum>
-  <w:abstractNum w:abstractNumId="11" w15:restartNumberingAfterBreak="0">
+  <w:abstractNum w:abstractNumId="12" w15:restartNumberingAfterBreak="0">
     <w:nsid w:val="4FE12FBE"/>
     <w:multiLevelType w:val="hybridMultilevel"/>
     <w:tmpl w:val="84F4293A"/>
@@ -9318,7 +10344,7 @@
       </w:rPr>
     </w:lvl>
   </w:abstractNum>
-  <w:abstractNum w:abstractNumId="12" w15:restartNumberingAfterBreak="0">
+  <w:abstractNum w:abstractNumId="13" w15:restartNumberingAfterBreak="0">
     <w:nsid w:val="525F4DEA"/>
     <w:multiLevelType w:val="hybridMultilevel"/>
     <w:tmpl w:val="CB66C12C"/>
@@ -9431,7 +10457,7 @@
       </w:rPr>
     </w:lvl>
   </w:abstractNum>
-  <w:abstractNum w:abstractNumId="13" w15:restartNumberingAfterBreak="0">
+  <w:abstractNum w:abstractNumId="14" w15:restartNumberingAfterBreak="0">
     <w:nsid w:val="639810C3"/>
     <w:multiLevelType w:val="multilevel"/>
     <w:tmpl w:val="7BC483E4"/>
@@ -9580,7 +10606,7 @@
       </w:rPr>
     </w:lvl>
   </w:abstractNum>
-  <w:abstractNum w:abstractNumId="14" w15:restartNumberingAfterBreak="0">
+  <w:abstractNum w:abstractNumId="15" w15:restartNumberingAfterBreak="0">
     <w:nsid w:val="6A7D7B40"/>
     <w:multiLevelType w:val="hybridMultilevel"/>
     <w:tmpl w:val="19761C14"/>
@@ -9693,7 +10719,7 @@
       </w:rPr>
     </w:lvl>
   </w:abstractNum>
-  <w:abstractNum w:abstractNumId="15" w15:restartNumberingAfterBreak="0">
+  <w:abstractNum w:abstractNumId="16" w15:restartNumberingAfterBreak="0">
     <w:nsid w:val="74A81BF4"/>
     <w:multiLevelType w:val="hybridMultilevel"/>
     <w:tmpl w:val="2716CD7E"/>
@@ -9807,10 +10833,10 @@
     </w:lvl>
   </w:abstractNum>
   <w:num w:numId="1" w16cid:durableId="1422943590">
-    <w:abstractNumId w:val="10"/>
+    <w:abstractNumId w:val="11"/>
   </w:num>
   <w:num w:numId="2" w16cid:durableId="263417665">
-    <w:abstractNumId w:val="5"/>
+    <w:abstractNumId w:val="6"/>
   </w:num>
   <w:num w:numId="3" w16cid:durableId="1533496424">
     <w:abstractNumId w:val="1"/>
@@ -9819,40 +10845,43 @@
     <w:abstractNumId w:val="0"/>
   </w:num>
   <w:num w:numId="5" w16cid:durableId="40061235">
-    <w:abstractNumId w:val="6"/>
+    <w:abstractNumId w:val="7"/>
   </w:num>
   <w:num w:numId="6" w16cid:durableId="1948808562">
-    <w:abstractNumId w:val="13"/>
+    <w:abstractNumId w:val="14"/>
   </w:num>
   <w:num w:numId="7" w16cid:durableId="1039624328">
-    <w:abstractNumId w:val="14"/>
+    <w:abstractNumId w:val="15"/>
   </w:num>
   <w:num w:numId="8" w16cid:durableId="1705668047">
-    <w:abstractNumId w:val="15"/>
+    <w:abstractNumId w:val="16"/>
   </w:num>
   <w:num w:numId="9" w16cid:durableId="812987562">
     <w:abstractNumId w:val="3"/>
   </w:num>
   <w:num w:numId="10" w16cid:durableId="305359139">
-    <w:abstractNumId w:val="4"/>
+    <w:abstractNumId w:val="5"/>
   </w:num>
   <w:num w:numId="11" w16cid:durableId="1074543618">
+    <w:abstractNumId w:val="10"/>
+  </w:num>
+  <w:num w:numId="12" w16cid:durableId="1778017194">
     <w:abstractNumId w:val="9"/>
   </w:num>
-  <w:num w:numId="12" w16cid:durableId="1778017194">
-    <w:abstractNumId w:val="8"/>
-  </w:num>
   <w:num w:numId="13" w16cid:durableId="300036074">
-    <w:abstractNumId w:val="11"/>
+    <w:abstractNumId w:val="12"/>
   </w:num>
   <w:num w:numId="14" w16cid:durableId="1518763548">
-    <w:abstractNumId w:val="7"/>
+    <w:abstractNumId w:val="8"/>
   </w:num>
   <w:num w:numId="15" w16cid:durableId="1152482309">
     <w:abstractNumId w:val="2"/>
   </w:num>
   <w:num w:numId="16" w16cid:durableId="1511095559">
-    <w:abstractNumId w:val="12"/>
+    <w:abstractNumId w:val="13"/>
+  </w:num>
+  <w:num w:numId="17" w16cid:durableId="830222416">
+    <w:abstractNumId w:val="4"/>
   </w:num>
 </w:numbering>
 </file>

</xml_diff>